<commit_message>
done but still to long
</commit_message>
<xml_diff>
--- a/sb3c2017/SB3C2017_Abstract-Template_Instructions/SB3C2017_Abstract.docx
+++ b/sb3c2017/SB3C2017_Abstract-Template_Instructions/SB3C2017_Abstract.docx
@@ -19,7 +19,7 @@
                 <wp:positionV relativeFrom="page">
                   <wp:posOffset>457200</wp:posOffset>
                 </wp:positionV>
-                <wp:extent cx="4117340" cy="459740"/>
+                <wp:extent cx="4119880" cy="462280"/>
                 <wp:effectExtent l="0" t="0" r="0" b="0"/>
                 <wp:wrapTight wrapText="bothSides">
                   <wp:wrapPolygon edited="0">
@@ -38,7 +38,7 @@
                       <wps:spPr>
                         <a:xfrm>
                           <a:off x="0" y="0"/>
-                          <a:ext cx="4116600" cy="459000"/>
+                          <a:ext cx="4119120" cy="461520"/>
                         </a:xfrm>
                         <a:prstGeom prst="rect">
                           <a:avLst/>
@@ -134,7 +134,7 @@
           </mc:Choice>
           <mc:Fallback>
             <w:pict>
-              <v:rect id="shape_0" ID="BEDVol" fillcolor="white" stroked="t" style="position:absolute;margin-left:253.4pt;margin-top:36pt;width:324.1pt;height:36.1pt;mso-position-horizontal-relative:page;mso-position-vertical-relative:page" wp14:anchorId="3A07452D">
+              <v:rect id="shape_0" ID="BEDVol" fillcolor="white" stroked="t" style="position:absolute;margin-left:253.4pt;margin-top:36pt;width:324.3pt;height:36.3pt;mso-position-horizontal-relative:page;mso-position-vertical-relative:page" wp14:anchorId="3A07452D">
                 <w10:wrap type="square"/>
                 <v:fill o:detectmouseclick="t" type="solid" color2="black"/>
                 <v:stroke color="white" weight="9360" joinstyle="miter" endcap="flat"/>
@@ -217,7 +217,7 @@
                 <wp:positionV relativeFrom="page">
                   <wp:posOffset>1828800</wp:posOffset>
                 </wp:positionV>
-                <wp:extent cx="5946140" cy="688340"/>
+                <wp:extent cx="5948680" cy="690880"/>
                 <wp:effectExtent l="0" t="0" r="0" b="0"/>
                 <wp:wrapTopAndBottom/>
                 <wp:docPr id="3" name="Title"/>
@@ -228,7 +228,7 @@
                       <wps:spPr>
                         <a:xfrm>
                           <a:off x="0" y="0"/>
-                          <a:ext cx="5945400" cy="687600"/>
+                          <a:ext cx="5947920" cy="690120"/>
                         </a:xfrm>
                         <a:prstGeom prst="rect">
                           <a:avLst/>
@@ -280,7 +280,7 @@
           </mc:Choice>
           <mc:Fallback>
             <w:pict>
-              <v:rect id="shape_0" ID="Title" fillcolor="white" stroked="t" style="position:absolute;margin-left:72pt;margin-top:144pt;width:468.1pt;height:54.1pt;mso-position-horizontal-relative:page;mso-position-vertical-relative:page" wp14:anchorId="081D1425">
+              <v:rect id="shape_0" ID="Title" fillcolor="white" stroked="t" style="position:absolute;margin-left:72pt;margin-top:144pt;width:468.3pt;height:54.3pt;mso-position-horizontal-relative:page;mso-position-vertical-relative:page" wp14:anchorId="081D1425">
                 <w10:wrap type="square"/>
                 <v:fill o:detectmouseclick="t" type="solid" color2="black"/>
                 <v:stroke color="white" weight="9360" joinstyle="miter" endcap="flat"/>
@@ -319,7 +319,7 @@
                 <wp:positionV relativeFrom="page">
                   <wp:posOffset>2514600</wp:posOffset>
                 </wp:positionV>
-                <wp:extent cx="5946140" cy="588010"/>
+                <wp:extent cx="5948680" cy="590550"/>
                 <wp:effectExtent l="0" t="0" r="0" b="0"/>
                 <wp:wrapTopAndBottom/>
                 <wp:docPr id="5" name="Authors"/>
@@ -330,7 +330,7 @@
                       <wps:spPr>
                         <a:xfrm>
                           <a:off x="0" y="0"/>
-                          <a:ext cx="5945400" cy="587520"/>
+                          <a:ext cx="5947920" cy="590040"/>
                         </a:xfrm>
                         <a:prstGeom prst="rect">
                           <a:avLst/>
@@ -363,7 +363,7 @@
                                 <w:rFonts w:cs="Arial" w:ascii="Arial" w:hAnsi="Arial"/>
                                 <w:color w:val="00000A"/>
                               </w:rPr>
-                              <w:t>Gabriel D. Maher (1), Jameson Merkow (2), Alison L. Marsden (1,2,3)</w:t>
+                              <w:t>Gabriel D. Maher (1), Jameson M. Merkow (2), Alison L. Marsden (3)</w:t>
                             </w:r>
                           </w:p>
                         </w:txbxContent>
@@ -379,7 +379,7 @@
           </mc:Choice>
           <mc:Fallback>
             <w:pict>
-              <v:rect id="shape_0" ID="Authors" fillcolor="white" stroked="t" style="position:absolute;margin-left:72pt;margin-top:198pt;width:468.1pt;height:46.2pt;mso-position-horizontal-relative:page;mso-position-vertical-relative:page" wp14:anchorId="2762B3AC">
+              <v:rect id="shape_0" ID="Authors" fillcolor="white" stroked="t" style="position:absolute;margin-left:72pt;margin-top:198pt;width:468.3pt;height:46.4pt;mso-position-horizontal-relative:page;mso-position-vertical-relative:page" wp14:anchorId="2762B3AC">
                 <w10:wrap type="square"/>
                 <v:fill o:detectmouseclick="t" type="solid" color2="black"/>
                 <v:stroke color="white" weight="9360" joinstyle="miter" endcap="flat"/>
@@ -395,7 +395,7 @@
                           <w:rFonts w:cs="Arial" w:ascii="Arial" w:hAnsi="Arial"/>
                           <w:color w:val="00000A"/>
                         </w:rPr>
-                        <w:t>Gabriel D. Maher (1), Jameson Merkow (2), Alison L. Marsden (1,2,3)</w:t>
+                        <w:t>Gabriel D. Maher (1), Jameson M. Merkow (2), Alison L. Marsden (3)</w:t>
                       </w:r>
                     </w:p>
                   </w:txbxContent>
@@ -415,7 +415,7 @@
                 <wp:positionV relativeFrom="page">
                   <wp:posOffset>3124200</wp:posOffset>
                 </wp:positionV>
-                <wp:extent cx="2974340" cy="688340"/>
+                <wp:extent cx="2976880" cy="690880"/>
                 <wp:effectExtent l="0" t="0" r="0" b="0"/>
                 <wp:wrapTopAndBottom/>
                 <wp:docPr id="7" name="Affiliation 1"/>
@@ -426,7 +426,7 @@
                       <wps:spPr>
                         <a:xfrm>
                           <a:off x="0" y="0"/>
-                          <a:ext cx="2973600" cy="687600"/>
+                          <a:ext cx="2976120" cy="690120"/>
                         </a:xfrm>
                         <a:prstGeom prst="rect">
                           <a:avLst/>
@@ -453,16 +453,14 @@
                             <w:pPr>
                               <w:pStyle w:val="Affiliation"/>
                               <w:ind w:left="360" w:hanging="0"/>
-                              <w:rPr>
-                                <w:color w:val="00000A"/>
-                              </w:rPr>
+                              <w:rPr/>
                             </w:pPr>
                             <w:r>
                               <w:rPr>
                                 <w:rFonts w:cs="Arial" w:ascii="Arial" w:hAnsi="Arial"/>
                                 <w:color w:val="00000A"/>
                               </w:rPr>
-                              <w:t>(1) Department</w:t>
+                              <w:t>(1) Institute for Computational and Mathematical Engineering,</w:t>
                             </w:r>
                           </w:p>
                           <w:p>
@@ -478,23 +476,21 @@
                                 <w:rFonts w:cs="Arial" w:ascii="Arial" w:hAnsi="Arial"/>
                                 <w:color w:val="00000A"/>
                               </w:rPr>
-                              <w:t xml:space="preserve">University </w:t>
+                              <w:t xml:space="preserve">Stanford University </w:t>
                             </w:r>
                           </w:p>
                           <w:p>
                             <w:pPr>
                               <w:pStyle w:val="Affiliation"/>
                               <w:ind w:left="360" w:firstLine="360"/>
-                              <w:rPr>
-                                <w:rFonts w:ascii="Arial" w:hAnsi="Arial" w:cs="Arial"/>
-                              </w:rPr>
+                              <w:rPr/>
                             </w:pPr>
                             <w:r>
                               <w:rPr>
                                 <w:rFonts w:cs="Arial" w:ascii="Arial" w:hAnsi="Arial"/>
                                 <w:color w:val="00000A"/>
                               </w:rPr>
-                              <w:t>City, State, Country</w:t>
+                              <w:t>Palo Alto, CA, USA</w:t>
                             </w:r>
                           </w:p>
                           <w:p>
@@ -519,7 +515,7 @@
           </mc:Choice>
           <mc:Fallback>
             <w:pict>
-              <v:rect id="shape_0" ID="Affiliation 1" fillcolor="white" stroked="t" style="position:absolute;margin-left:72pt;margin-top:246pt;width:234.1pt;height:54.1pt;mso-position-horizontal-relative:page;mso-position-vertical-relative:page" wp14:anchorId="6ABB109A">
+              <v:rect id="shape_0" ID="Affiliation 1" fillcolor="white" stroked="t" style="position:absolute;margin-left:72pt;margin-top:246pt;width:234.3pt;height:54.3pt;mso-position-horizontal-relative:page;mso-position-vertical-relative:page" wp14:anchorId="6ABB109A">
                 <w10:wrap type="square"/>
                 <v:fill o:detectmouseclick="t" type="solid" color2="black"/>
                 <v:stroke color="white" weight="9360" joinstyle="miter" endcap="flat"/>
@@ -529,16 +525,14 @@
                       <w:pPr>
                         <w:pStyle w:val="Affiliation"/>
                         <w:ind w:left="360" w:hanging="0"/>
-                        <w:rPr>
-                          <w:color w:val="00000A"/>
-                        </w:rPr>
+                        <w:rPr/>
                       </w:pPr>
                       <w:r>
                         <w:rPr>
                           <w:rFonts w:cs="Arial" w:ascii="Arial" w:hAnsi="Arial"/>
                           <w:color w:val="00000A"/>
                         </w:rPr>
-                        <w:t>(1) Department</w:t>
+                        <w:t>(1) Institute for Computational and Mathematical Engineering,</w:t>
                       </w:r>
                     </w:p>
                     <w:p>
@@ -554,23 +548,21 @@
                           <w:rFonts w:cs="Arial" w:ascii="Arial" w:hAnsi="Arial"/>
                           <w:color w:val="00000A"/>
                         </w:rPr>
-                        <w:t xml:space="preserve">University </w:t>
+                        <w:t xml:space="preserve">Stanford University </w:t>
                       </w:r>
                     </w:p>
                     <w:p>
                       <w:pPr>
                         <w:pStyle w:val="Affiliation"/>
                         <w:ind w:left="360" w:firstLine="360"/>
-                        <w:rPr>
-                          <w:rFonts w:ascii="Arial" w:hAnsi="Arial" w:cs="Arial"/>
-                        </w:rPr>
+                        <w:rPr/>
                       </w:pPr>
                       <w:r>
                         <w:rPr>
                           <w:rFonts w:cs="Arial" w:ascii="Arial" w:hAnsi="Arial"/>
                           <w:color w:val="00000A"/>
                         </w:rPr>
-                        <w:t>City, State, Country</w:t>
+                        <w:t>Palo Alto, CA, USA</w:t>
                       </w:r>
                     </w:p>
                     <w:p>
@@ -599,7 +591,7 @@
                 <wp:positionV relativeFrom="page">
                   <wp:posOffset>3124200</wp:posOffset>
                 </wp:positionV>
-                <wp:extent cx="2974340" cy="688340"/>
+                <wp:extent cx="2976880" cy="690880"/>
                 <wp:effectExtent l="0" t="0" r="0" b="0"/>
                 <wp:wrapTopAndBottom/>
                 <wp:docPr id="9" name="Affiliation 2"/>
@@ -610,7 +602,7 @@
                       <wps:spPr>
                         <a:xfrm>
                           <a:off x="0" y="0"/>
-                          <a:ext cx="2973600" cy="687600"/>
+                          <a:ext cx="2976120" cy="690120"/>
                         </a:xfrm>
                         <a:prstGeom prst="rect">
                           <a:avLst/>
@@ -640,32 +632,14 @@
                                 <w:ilvl w:val="0"/>
                                 <w:numId w:val="1"/>
                               </w:numPr>
-                              <w:rPr>
-                                <w:rFonts w:ascii="Arial" w:hAnsi="Arial" w:cs="Arial"/>
-                              </w:rPr>
+                              <w:rPr/>
                             </w:pPr>
                             <w:r>
                               <w:rPr>
                                 <w:rFonts w:cs="Arial" w:ascii="Arial" w:hAnsi="Arial"/>
                                 <w:color w:val="00000A"/>
                               </w:rPr>
-                              <w:t>Department</w:t>
-                            </w:r>
-                          </w:p>
-                          <w:p>
-                            <w:pPr>
-                              <w:pStyle w:val="Affiliation"/>
-                              <w:ind w:left="360" w:firstLine="360"/>
-                              <w:rPr>
-                                <w:rFonts w:ascii="Arial" w:hAnsi="Arial" w:cs="Arial"/>
-                              </w:rPr>
-                            </w:pPr>
-                            <w:r>
-                              <w:rPr>
-                                <w:rFonts w:cs="Arial" w:ascii="Arial" w:hAnsi="Arial"/>
-                                <w:color w:val="00000A"/>
-                              </w:rPr>
-                              <w:t xml:space="preserve">University </w:t>
+                              <w:t>Electrical and Computer Engineering,</w:t>
                             </w:r>
                           </w:p>
                           <w:p>
@@ -679,7 +653,21 @@
                                 <w:rFonts w:cs="Arial" w:ascii="Arial" w:hAnsi="Arial"/>
                                 <w:color w:val="00000A"/>
                               </w:rPr>
-                              <w:t>City, State, Country</w:t>
+                              <w:t xml:space="preserve">University of California San Diego, </w:t>
+                            </w:r>
+                          </w:p>
+                          <w:p>
+                            <w:pPr>
+                              <w:pStyle w:val="Affiliation"/>
+                              <w:ind w:left="360" w:firstLine="360"/>
+                              <w:rPr/>
+                            </w:pPr>
+                            <w:r>
+                              <w:rPr>
+                                <w:rFonts w:cs="Arial" w:ascii="Arial" w:hAnsi="Arial"/>
+                                <w:color w:val="00000A"/>
+                              </w:rPr>
+                              <w:t>San Diego, CA, USA</w:t>
                             </w:r>
                           </w:p>
                         </w:txbxContent>
@@ -695,7 +683,7 @@
           </mc:Choice>
           <mc:Fallback>
             <w:pict>
-              <v:rect id="shape_0" ID="Affiliation 2" fillcolor="white" stroked="t" style="position:absolute;margin-left:306pt;margin-top:246pt;width:234.1pt;height:54.1pt;mso-position-horizontal-relative:page;mso-position-vertical-relative:page" wp14:anchorId="1FE2D74A">
+              <v:rect id="shape_0" ID="Affiliation 2" fillcolor="white" stroked="t" style="position:absolute;margin-left:306pt;margin-top:246pt;width:234.3pt;height:54.3pt;mso-position-horizontal-relative:page;mso-position-vertical-relative:page" wp14:anchorId="1FE2D74A">
                 <w10:wrap type="square"/>
                 <v:fill o:detectmouseclick="t" type="solid" color2="black"/>
                 <v:stroke color="white" weight="9360" joinstyle="miter" endcap="flat"/>
@@ -708,32 +696,14 @@
                           <w:ilvl w:val="0"/>
                           <w:numId w:val="1"/>
                         </w:numPr>
-                        <w:rPr>
-                          <w:rFonts w:ascii="Arial" w:hAnsi="Arial" w:cs="Arial"/>
-                        </w:rPr>
+                        <w:rPr/>
                       </w:pPr>
                       <w:r>
                         <w:rPr>
                           <w:rFonts w:cs="Arial" w:ascii="Arial" w:hAnsi="Arial"/>
                           <w:color w:val="00000A"/>
                         </w:rPr>
-                        <w:t>Department</w:t>
-                      </w:r>
-                    </w:p>
-                    <w:p>
-                      <w:pPr>
-                        <w:pStyle w:val="Affiliation"/>
-                        <w:ind w:left="360" w:firstLine="360"/>
-                        <w:rPr>
-                          <w:rFonts w:ascii="Arial" w:hAnsi="Arial" w:cs="Arial"/>
-                        </w:rPr>
-                      </w:pPr>
-                      <w:r>
-                        <w:rPr>
-                          <w:rFonts w:cs="Arial" w:ascii="Arial" w:hAnsi="Arial"/>
-                          <w:color w:val="00000A"/>
-                        </w:rPr>
-                        <w:t xml:space="preserve">University </w:t>
+                        <w:t>Electrical and Computer Engineering,</w:t>
                       </w:r>
                     </w:p>
                     <w:p>
@@ -747,7 +717,21 @@
                           <w:rFonts w:cs="Arial" w:ascii="Arial" w:hAnsi="Arial"/>
                           <w:color w:val="00000A"/>
                         </w:rPr>
-                        <w:t>City, State, Country</w:t>
+                        <w:t xml:space="preserve">University of California San Diego, </w:t>
+                      </w:r>
+                    </w:p>
+                    <w:p>
+                      <w:pPr>
+                        <w:pStyle w:val="Affiliation"/>
+                        <w:ind w:left="360" w:firstLine="360"/>
+                        <w:rPr/>
+                      </w:pPr>
+                      <w:r>
+                        <w:rPr>
+                          <w:rFonts w:cs="Arial" w:ascii="Arial" w:hAnsi="Arial"/>
+                          <w:color w:val="00000A"/>
+                        </w:rPr>
+                        <w:t>San Diego, CA, USA</w:t>
                       </w:r>
                     </w:p>
                   </w:txbxContent>
@@ -767,7 +751,7 @@
                 <wp:positionV relativeFrom="page">
                   <wp:posOffset>3810000</wp:posOffset>
                 </wp:positionV>
-                <wp:extent cx="2974340" cy="688340"/>
+                <wp:extent cx="2976880" cy="690880"/>
                 <wp:effectExtent l="0" t="0" r="0" b="0"/>
                 <wp:wrapTopAndBottom/>
                 <wp:docPr id="11" name="Affiliation 3"/>
@@ -778,7 +762,7 @@
                       <wps:spPr>
                         <a:xfrm>
                           <a:off x="0" y="0"/>
-                          <a:ext cx="2973600" cy="687600"/>
+                          <a:ext cx="2976120" cy="690120"/>
                         </a:xfrm>
                         <a:prstGeom prst="rect">
                           <a:avLst/>
@@ -805,48 +789,42 @@
                             <w:pPr>
                               <w:pStyle w:val="Affiliation"/>
                               <w:ind w:left="360" w:hanging="0"/>
-                              <w:rPr>
-                                <w:rFonts w:ascii="Arial" w:hAnsi="Arial" w:cs="Arial"/>
-                              </w:rPr>
+                              <w:rPr/>
                             </w:pPr>
                             <w:r>
                               <w:rPr>
                                 <w:rFonts w:cs="Arial" w:ascii="Arial" w:hAnsi="Arial"/>
                                 <w:color w:val="00000A"/>
                               </w:rPr>
-                              <w:t>(3) Department</w:t>
+                              <w:t>(3) Bioengineering, Pediatrics,</w:t>
                             </w:r>
                           </w:p>
                           <w:p>
                             <w:pPr>
                               <w:pStyle w:val="Affiliation"/>
                               <w:ind w:left="360" w:firstLine="360"/>
-                              <w:rPr>
-                                <w:rFonts w:ascii="Arial" w:hAnsi="Arial" w:cs="Arial"/>
-                              </w:rPr>
+                              <w:rPr/>
                             </w:pPr>
                             <w:r>
                               <w:rPr>
                                 <w:rFonts w:cs="Arial" w:ascii="Arial" w:hAnsi="Arial"/>
                                 <w:color w:val="00000A"/>
                               </w:rPr>
-                              <w:t xml:space="preserve">University </w:t>
+                              <w:t xml:space="preserve">Stanford University </w:t>
                             </w:r>
                           </w:p>
                           <w:p>
                             <w:pPr>
                               <w:pStyle w:val="Affiliation"/>
                               <w:ind w:left="360" w:firstLine="360"/>
-                              <w:rPr>
-                                <w:rFonts w:ascii="Arial" w:hAnsi="Arial" w:cs="Arial"/>
-                              </w:rPr>
+                              <w:rPr/>
                             </w:pPr>
                             <w:r>
                               <w:rPr>
                                 <w:rFonts w:cs="Arial" w:ascii="Arial" w:hAnsi="Arial"/>
                                 <w:color w:val="00000A"/>
                               </w:rPr>
-                              <w:t>City, State, Country</w:t>
+                              <w:t>Palo Alto, CA, USA</w:t>
                             </w:r>
                           </w:p>
                           <w:p>
@@ -871,7 +849,7 @@
           </mc:Choice>
           <mc:Fallback>
             <w:pict>
-              <v:rect id="shape_0" ID="Affiliation 3" fillcolor="white" stroked="t" style="position:absolute;margin-left:189pt;margin-top:300pt;width:234.1pt;height:54.1pt;mso-position-horizontal-relative:page;mso-position-vertical-relative:page" wp14:anchorId="4165B3C0">
+              <v:rect id="shape_0" ID="Affiliation 3" fillcolor="white" stroked="t" style="position:absolute;margin-left:189pt;margin-top:300pt;width:234.3pt;height:54.3pt;mso-position-horizontal-relative:page;mso-position-vertical-relative:page" wp14:anchorId="4165B3C0">
                 <w10:wrap type="square"/>
                 <v:fill o:detectmouseclick="t" type="solid" color2="black"/>
                 <v:stroke color="white" weight="9360" joinstyle="miter" endcap="flat"/>
@@ -881,48 +859,42 @@
                       <w:pPr>
                         <w:pStyle w:val="Affiliation"/>
                         <w:ind w:left="360" w:hanging="0"/>
-                        <w:rPr>
-                          <w:rFonts w:ascii="Arial" w:hAnsi="Arial" w:cs="Arial"/>
-                        </w:rPr>
+                        <w:rPr/>
                       </w:pPr>
                       <w:r>
                         <w:rPr>
                           <w:rFonts w:cs="Arial" w:ascii="Arial" w:hAnsi="Arial"/>
                           <w:color w:val="00000A"/>
                         </w:rPr>
-                        <w:t>(3) Department</w:t>
+                        <w:t>(3) Bioengineering, Pediatrics,</w:t>
                       </w:r>
                     </w:p>
                     <w:p>
                       <w:pPr>
                         <w:pStyle w:val="Affiliation"/>
                         <w:ind w:left="360" w:firstLine="360"/>
-                        <w:rPr>
-                          <w:rFonts w:ascii="Arial" w:hAnsi="Arial" w:cs="Arial"/>
-                        </w:rPr>
+                        <w:rPr/>
                       </w:pPr>
                       <w:r>
                         <w:rPr>
                           <w:rFonts w:cs="Arial" w:ascii="Arial" w:hAnsi="Arial"/>
                           <w:color w:val="00000A"/>
                         </w:rPr>
-                        <w:t xml:space="preserve">University </w:t>
+                        <w:t xml:space="preserve">Stanford University </w:t>
                       </w:r>
                     </w:p>
                     <w:p>
                       <w:pPr>
                         <w:pStyle w:val="Affiliation"/>
                         <w:ind w:left="360" w:firstLine="360"/>
-                        <w:rPr>
-                          <w:rFonts w:ascii="Arial" w:hAnsi="Arial" w:cs="Arial"/>
-                        </w:rPr>
+                        <w:rPr/>
                       </w:pPr>
                       <w:r>
                         <w:rPr>
                           <w:rFonts w:cs="Arial" w:ascii="Arial" w:hAnsi="Arial"/>
                           <w:color w:val="00000A"/>
                         </w:rPr>
-                        <w:t>City, State, Country</w:t>
+                        <w:t>Palo Alto, CA, USA</w:t>
                       </w:r>
                     </w:p>
                     <w:p>
@@ -957,568 +929,484 @@
       <w:r>
         <w:rPr/>
         <w:tab/>
-        <w:t>In recent years, numerical simulations of cardiovascular biomechanics have been shown to have a range of useful applications, such as aiding in understanding cardiovascular biomechanics and clinical applications such as analysis of atherosclerosis [</w:t>
+        <w:t xml:space="preserve">In recent years, numerical simulations of cardiovascular biomechanics have been shown to have a range of useful applications, such as aiding in understanding cardiovascular biomechanics and clinical applications such as analysis of atherosclerosis </w:t>
+      </w:r>
+      <w:r>
+        <w:rPr>
+          <w:b w:val="false"/>
+          <w:bCs w:val="false"/>
+        </w:rPr>
+        <w:t>[1]</w:t>
+      </w:r>
+      <w:r>
+        <w:rPr/>
+        <w:t xml:space="preserve"> and coronary artery disease [2]. However, cardiovascular biomechanics simulations require accurate three dimensional digital models of the cardiovascular anatomy of the subject under consideration. The process of digital anatomical model construction for a particular subject is known as patient-specific modeling [</w:t>
+      </w:r>
+      <w:r>
+        <w:rPr>
+          <w:b w:val="false"/>
+          <w:bCs w:val="false"/>
+        </w:rPr>
+        <w:t>3]</w:t>
+      </w:r>
+      <w:r>
+        <w:rPr/>
+        <w:t>. During model construction, typically volumetric medical images, such as magnetic resonance (MR) or computed tomography (CT) scans, are used.</w:t>
+      </w:r>
+    </w:p>
+    <w:p>
+      <w:pPr>
+        <w:pStyle w:val="Normal"/>
+        <w:rPr/>
+      </w:pPr>
+      <w:r>
+        <w:rPr/>
+        <w:tab/>
+        <w:t>SimVascular is an open-source software package with which users can  perform patient-specific blood flow simulations [4]</w:t>
       </w:r>
       <w:r>
         <w:rPr>
           <w:b/>
           <w:bCs/>
         </w:rPr>
-        <w:t>samady]</w:t>
-      </w:r>
-      <w:r>
-        <w:rPr/>
-        <w:t xml:space="preserve"> and coronary artery disease [</w:t>
-      </w:r>
+        <w:t xml:space="preserve"> </w:t>
+      </w:r>
+      <w:r>
+        <w:rPr>
+          <w:b w:val="false"/>
+          <w:bCs w:val="false"/>
+        </w:rPr>
+        <w:t>[5]</w:t>
+      </w:r>
+      <w:r>
+        <w:rPr/>
+        <w:t>. SimVascular contains functionality to visualize and segment medical images, construct meshes for numerical simulations and perform cardiovascular fluid dynamics and fluid-structure interaction simulations. At present, to segment medical images with SimVascular, users may perform manual segmentation or use a number of classical image processing methods such as thresholding [5] or active contours [</w:t>
+      </w:r>
+      <w:r>
+        <w:rPr>
+          <w:b w:val="false"/>
+          <w:bCs w:val="false"/>
+        </w:rPr>
+        <w:t>6][7].</w:t>
+      </w:r>
+    </w:p>
+    <w:p>
+      <w:pPr>
+        <w:pStyle w:val="Normal"/>
+        <w:rPr/>
+      </w:pPr>
+      <w:r>
+        <w:rPr>
+          <w:b w:val="false"/>
+          <w:bCs w:val="false"/>
+        </w:rPr>
+        <w:tab/>
+        <w:t>Manual segmentation produces accurate segmentations, however it requires significant time, effort and expertise from the user. Classical image processing methods can also be used to produce high-quality segmentations but typically require significant time investments to tune method specific parameters which are sensitive to individual image quality, anatomical region and vessel size. As such it is difficult to use manual segmentation and classical image processing methods on large numbers of medical images, containing varying anatomical regions. Medical image segmentation is thus a significant bottleneck in performing numerical cardiovascular biomechanics simulations, both for users of SimVascular and for patient-specific modeling in general. It is therefore desirable to find, or develop, cardiovascular medical image segmentation methods that can be used without significant user intervention across a wide range of medical images.</w:t>
+      </w:r>
+    </w:p>
+    <w:p>
+      <w:pPr>
+        <w:pStyle w:val="Normal"/>
+        <w:rPr/>
+      </w:pPr>
+      <w:r>
+        <w:rPr/>
+        <w:tab/>
+        <w:t>Convolutional Neural Networks (CNNs) are a class of machine learning models tailored towards processing visual data. Recently (CNNs) have been used to develop accurate medical image processing methods. Example applications include, among others, pancreas segmentation [8</w:t>
+      </w:r>
+      <w:r>
+        <w:rPr>
+          <w:b w:val="false"/>
+          <w:bCs w:val="false"/>
+        </w:rPr>
+        <w:t>], brain lesion detection [9], brain tumor segmentation [10], kidney segmentation [11] and cardiovascular edge detection [12].</w:t>
+      </w:r>
+      <w:r>
+        <w:rPr/>
+        <w:t xml:space="preserve"> Segmentation methods developed with CNNs are typically parameter-free making them a promising approach for improving the patient-specific modeling process. Furthermore the Vascular Model Repository [</w:t>
+      </w:r>
+      <w:r>
+        <w:rPr>
+          <w:b w:val="false"/>
+          <w:bCs w:val="false"/>
+        </w:rPr>
+        <w:t>14]</w:t>
+      </w:r>
+      <w:r>
+        <w:rPr/>
+        <w:t xml:space="preserve"> is a repository that contains over 100 medical images and cardiovascular models segmented by users of SimVascular, and is a suitable source of data with which to train machine learning models for cardiovascular segmentation.</w:t>
+      </w:r>
+    </w:p>
+    <w:p>
+      <w:pPr>
+        <w:pStyle w:val="Normal"/>
+        <w:rPr/>
+      </w:pPr>
+      <w:r>
+        <w:rPr/>
+        <w:tab/>
+        <w:t xml:space="preserve">   However, it is not evident how to use segmentations produced by CNNs to construct patient-specific models that can be used for cardiovascular biomechanics simulations. Therefore in this work we propose a method with which CNN-based segmentations of medical images can be used to construct accurate 3D cardiovascular models that can then be used for numerical blood flow simulations. The method consists of (1) using CNNs to segment image patches extracted from medical images with user-annotated vessel centerlines, (2) extracting vessel boundaries from the produced segmentations, and (3) combining the extracted boundaries to form a solid model. We demonstrate that a CNN-based approach outperforms an active contour method when compared to vessel boundaries produced by users with manual segmentation.</w:t>
+      </w:r>
+    </w:p>
+    <w:p>
+      <w:pPr>
+        <w:pStyle w:val="Normal"/>
+        <w:rPr/>
+      </w:pPr>
+      <w:r>
+        <w:rPr/>
+      </w:r>
+    </w:p>
+    <w:p>
+      <w:pPr>
+        <w:pStyle w:val="Normal"/>
+        <w:rPr/>
+      </w:pPr>
       <w:r>
         <w:rPr>
           <w:b/>
           <w:bCs/>
         </w:rPr>
-        <w:t>taylor]</w:t>
-      </w:r>
-      <w:r>
-        <w:rPr/>
-        <w:t>. However, cardiovascular biomechanics simulations require accurate three dimensional digital models of the cardiovascular anatomy of the subject under consideration. The process of digital anatomical model construction for a particular subject is known as patient-specific modeling [</w:t>
-      </w:r>
+        <w:t>METHODS</w:t>
+      </w:r>
+    </w:p>
+    <w:p>
+      <w:pPr>
+        <w:pStyle w:val="Normal"/>
+        <w:rPr/>
+      </w:pPr>
       <w:r>
         <w:rPr>
           <w:b/>
           <w:bCs/>
         </w:rPr>
-        <w:t>taylor</w:t>
-      </w:r>
-      <w:r>
-        <w:rPr>
-          <w:b w:val="false"/>
-          <w:bCs w:val="false"/>
-        </w:rPr>
-        <w:t>]</w:t>
-      </w:r>
-      <w:r>
-        <w:rPr/>
-        <w:t>. During model construction, typically volumetric medical images, such as magnetic resonance (MR) or computed tomography (CT) scans, are used.</w:t>
-      </w:r>
-    </w:p>
-    <w:p>
-      <w:pPr>
-        <w:pStyle w:val="Normal"/>
-        <w:rPr/>
-      </w:pPr>
-      <w:r>
-        <w:rPr/>
         <w:tab/>
-        <w:t>SimVascular is an open-source software package with which users can  perform patient-specific blood flow simulations [</w:t>
+      </w:r>
+      <w:r>
+        <w:rPr>
+          <w:b w:val="false"/>
+          <w:bCs w:val="false"/>
+        </w:rPr>
+        <w:t>The proposed method for cardiovascular model construction in this work is based on the current model construction process available through SimVascular that is described in [5][7]. An outline of the model construction process is shown in Figure 1. In the first step users load a 3D medical image and annotate vessel centerlines by selecting (x,y,z) coordinates in the image. For the second step, segmentations can be produced along individual vessels, using an intensity probe that displays the image intensity along the vessel. During the third step solid models for each vessel are constructed by lofting the segmentations from step 2. Finally a single solid model is made by combining the individual vessel models.</w:t>
+      </w:r>
+    </w:p>
+    <w:p>
+      <w:pPr>
+        <w:pStyle w:val="Normal"/>
+        <w:ind w:firstLine="360"/>
+        <w:rPr/>
+      </w:pPr>
+      <w:r>
+        <w:rPr/>
+      </w:r>
+    </w:p>
+    <w:p>
+      <w:pPr>
+        <w:pStyle w:val="Normal"/>
+        <w:ind w:firstLine="360"/>
+        <w:rPr/>
+      </w:pPr>
+      <w:r>
+        <w:drawing>
+          <wp:anchor behindDoc="0" distT="0" distB="0" distL="0" distR="0" simplePos="0" locked="0" layoutInCell="1" allowOverlap="1" relativeHeight="8">
+            <wp:simplePos x="0" y="0"/>
+            <wp:positionH relativeFrom="column">
+              <wp:align>center</wp:align>
+            </wp:positionH>
+            <wp:positionV relativeFrom="paragraph">
+              <wp:posOffset>635</wp:posOffset>
+            </wp:positionV>
+            <wp:extent cx="3255645" cy="1521460"/>
+            <wp:effectExtent l="0" t="0" r="0" b="0"/>
+            <wp:wrapSquare wrapText="largest"/>
+            <wp:docPr id="13" name="Image1" descr=""/>
+            <wp:cNvGraphicFramePr>
+              <a:graphicFrameLocks xmlns:a="http://schemas.openxmlformats.org/drawingml/2006/main" noChangeAspect="1"/>
+            </wp:cNvGraphicFramePr>
+            <a:graphic xmlns:a="http://schemas.openxmlformats.org/drawingml/2006/main">
+              <a:graphicData uri="http://schemas.openxmlformats.org/drawingml/2006/picture">
+                <pic:pic xmlns:pic="http://schemas.openxmlformats.org/drawingml/2006/picture">
+                  <pic:nvPicPr>
+                    <pic:cNvPr id="13" name="Image1" descr=""/>
+                    <pic:cNvPicPr>
+                      <a:picLocks noChangeAspect="1" noChangeArrowheads="1"/>
+                    </pic:cNvPicPr>
+                  </pic:nvPicPr>
+                  <pic:blipFill>
+                    <a:blip r:embed="rId2"/>
+                    <a:stretch>
+                      <a:fillRect/>
+                    </a:stretch>
+                  </pic:blipFill>
+                  <pic:spPr bwMode="auto">
+                    <a:xfrm>
+                      <a:off x="0" y="0"/>
+                      <a:ext cx="3255645" cy="1521460"/>
+                    </a:xfrm>
+                    <a:prstGeom prst="rect">
+                      <a:avLst/>
+                    </a:prstGeom>
+                  </pic:spPr>
+                </pic:pic>
+              </a:graphicData>
+            </a:graphic>
+          </wp:anchor>
+        </w:drawing>
       </w:r>
       <w:r>
         <w:rPr>
           <w:b/>
           <w:bCs/>
         </w:rPr>
-        <w:t>sv website] [sv paper]</w:t>
-      </w:r>
-      <w:r>
-        <w:rPr/>
-        <w:t xml:space="preserve">. SimVascular contains functionality to visualize and segment medical images, construct meshes for numerical simulations and perform cardiovascular fluid dynamics and fluid-structure interaction simulations. At present, to segment medical images with SimVascular, users may perform manual segmentation or use a number of classical image processing methods such as thresholding </w:t>
+        <w:t>F</w:t>
       </w:r>
       <w:r>
         <w:rPr>
           <w:b/>
           <w:bCs/>
         </w:rPr>
-        <w:t>[threshold paper?</w:t>
-      </w:r>
-      <w:r>
-        <w:rPr>
-          <w:b w:val="false"/>
-          <w:bCs w:val="false"/>
-        </w:rPr>
-        <w:t>]</w:t>
-      </w:r>
-      <w:r>
-        <w:rPr/>
-        <w:t xml:space="preserve"> or active contours [</w:t>
+        <w:t>igure 1: Outline of cardiovascular model construction process in Simvascular (taken from [</w:t>
       </w:r>
       <w:r>
         <w:rPr>
           <w:b/>
           <w:bCs/>
         </w:rPr>
-        <w:t>sethian</w:t>
-      </w:r>
-      <w:r>
-        <w:rPr>
-          <w:b w:val="false"/>
-          <w:bCs w:val="false"/>
-        </w:rPr>
-        <w:t>][</w:t>
+        <w:t>3]</w:t>
+      </w:r>
+      <w:r>
+        <w:rPr>
+          <w:b w:val="false"/>
+          <w:bCs w:val="false"/>
+        </w:rPr>
+        <w:t>)</w:t>
       </w:r>
       <w:r>
         <w:rPr>
           <w:b/>
           <w:bCs/>
         </w:rPr>
-        <w:t>ken wang</w:t>
-      </w:r>
-      <w:r>
-        <w:rPr>
-          <w:b w:val="false"/>
-          <w:bCs w:val="false"/>
-        </w:rPr>
-        <w:t>].</w:t>
-      </w:r>
-    </w:p>
-    <w:p>
-      <w:pPr>
-        <w:pStyle w:val="Normal"/>
-        <w:rPr/>
-      </w:pPr>
-      <w:r>
-        <w:rPr>
-          <w:b w:val="false"/>
-          <w:bCs w:val="false"/>
-        </w:rPr>
+        <w:t xml:space="preserve">. Left: User-annotated vessel centerlines and medical image intensity probe, Middle: Vessel centerlines with user constructed vessel boundaries, Right: Solid model constructed by lofting vessel boundaries. </w:t>
+      </w:r>
+    </w:p>
+    <w:p>
+      <w:pPr>
+        <w:pStyle w:val="Normal"/>
+        <w:ind w:hanging="0"/>
+        <w:rPr/>
+      </w:pPr>
+      <w:r>
+        <w:rPr/>
+      </w:r>
+    </w:p>
+    <w:p>
+      <w:pPr>
+        <w:pStyle w:val="Normal"/>
+        <w:ind w:hanging="0"/>
+        <w:rPr/>
+      </w:pPr>
+      <w:r>
+        <w:rPr/>
         <w:tab/>
-        <w:t>Manual segmentation produces accurate segmentations, however it requires significant time, effort and expertise from the user. Classical image processing methods can also be used to produce high-quality segmentations but typically require significant time investments to tune method specific parameters which are sensitive to individual image quality, anatomical region and vessel size. As such it is difficult to use manual segmentation and classical image processing methods on large numbers of medical images, containing varying anatomical regions. Medical image segmentation is thus a significant bottleneck in performing numerical cardiovascular biomechanics simulations, both for users of SimVascular and for patient-specific modeling in general. It is therefore desirable to find, or develop, cardiovascular medical image segmentation methods that can be used without significant user intervention across a wide range of medical images.</w:t>
-      </w:r>
-    </w:p>
-    <w:p>
-      <w:pPr>
-        <w:pStyle w:val="Normal"/>
-        <w:rPr/>
-      </w:pPr>
-      <w:r>
-        <w:rPr/>
+        <w:t xml:space="preserve">Centerline annotation and vessel segmentation are the most time consuming parts of the model construction process. The proposed method in this work is aimed at improving the vessel segmentation step. Currently segmentations can be produced by either manually segmenting the image patch displayed by the intensity probe or by applying classical image processing methods on the image patch. For the new proposed method, the image patch of the intensity probe is given as input to a CNN that has been trained to output a binary image. The pixels of the binary image are classified by the CNN as being inside or outside of a blood vessel, where outside or inside are denoted by pixels values of 0 and 1 respectively. Vessel boundaries are then extracted from the segmentation with the marching squares algorithm. </w:t>
         <w:tab/>
-        <w:t>Convolutional Neural Networks (CNNs) are a class of machine learning models tailored towards processing visual data. Recently (CNNs) have been used to develop accurate medical image processing methods. Example applications include, among others, pancreas segmentation [</w:t>
-      </w:r>
-      <w:r>
-        <w:rPr>
-          <w:b/>
-          <w:bCs/>
-        </w:rPr>
-        <w:t>pancreas</w:t>
-      </w:r>
-      <w:r>
-        <w:rPr>
-          <w:b w:val="false"/>
-          <w:bCs w:val="false"/>
-        </w:rPr>
-        <w:t>], brain lesion detection [</w:t>
-      </w:r>
-      <w:r>
-        <w:rPr>
-          <w:b/>
-          <w:bCs/>
-        </w:rPr>
-        <w:t>brain lesion</w:t>
-      </w:r>
-      <w:r>
-        <w:rPr>
-          <w:b w:val="false"/>
-          <w:bCs w:val="false"/>
-        </w:rPr>
-        <w:t>], brain tumor segmentation [</w:t>
-      </w:r>
-      <w:r>
-        <w:rPr>
-          <w:b/>
-          <w:bCs/>
-        </w:rPr>
-        <w:t>brain tumor</w:t>
-      </w:r>
-      <w:r>
-        <w:rPr>
-          <w:b w:val="false"/>
-          <w:bCs w:val="false"/>
-        </w:rPr>
-        <w:t>], kidney segmentation [</w:t>
-      </w:r>
-      <w:r>
-        <w:rPr>
-          <w:b/>
-          <w:bCs/>
-        </w:rPr>
-        <w:t>unet]</w:t>
-      </w:r>
-      <w:r>
-        <w:rPr>
-          <w:b w:val="false"/>
-          <w:bCs w:val="false"/>
-        </w:rPr>
-        <w:t xml:space="preserve"> and cardiovascular edge detection [</w:t>
-      </w:r>
-      <w:r>
-        <w:rPr>
-          <w:b/>
-          <w:bCs/>
-        </w:rPr>
-        <w:t>jameson</w:t>
-      </w:r>
-      <w:r>
-        <w:rPr>
-          <w:b w:val="false"/>
-          <w:bCs w:val="false"/>
-        </w:rPr>
-        <w:t>].</w:t>
-      </w:r>
-      <w:r>
-        <w:rPr/>
-        <w:t xml:space="preserve"> Segmentation methods developed with CNNs are typically parameter-free making them a promising approach for improving the patient-specific modeling process.</w:t>
-      </w:r>
-    </w:p>
-    <w:p>
-      <w:pPr>
-        <w:pStyle w:val="Normal"/>
-        <w:rPr/>
-      </w:pPr>
-      <w:r>
-        <w:rPr/>
-        <w:tab/>
-        <w:t xml:space="preserve">   However, it is not evident how to use segmentations produced by CNNs to construct patient-specific models that can be used for cardiovascular biomechanics simulations. Therefore in this work we propose a method with which CNN-based segmentations of medical images can be used to construct accurate 3D cardiovascular models that can then be used for numerical blood flow simulations. </w:t>
-      </w:r>
-      <w:r>
-        <w:rPr/>
-        <w:t>The method consists of (1) using CNNs to segment image patches extracted from medical images with user-annotated vessel centerlines (2) extracting vessel boundaries from the produced segmentations and (3) combining the extracted boundaries to form a solid model. We demonstrate that a CNN-based approach outperforms an active contour method when compared to vessel boundaries produced by users with manual segmentation.</w:t>
-      </w:r>
-    </w:p>
-    <w:p>
-      <w:pPr>
-        <w:pStyle w:val="Normal"/>
-        <w:rPr/>
-      </w:pPr>
-      <w:r>
-        <w:rPr/>
-      </w:r>
-    </w:p>
-    <w:p>
-      <w:pPr>
-        <w:pStyle w:val="Normal"/>
-        <w:rPr/>
-      </w:pPr>
-      <w:r>
-        <w:rPr/>
-      </w:r>
-    </w:p>
-    <w:p>
-      <w:pPr>
-        <w:pStyle w:val="Normal"/>
-        <w:rPr/>
-      </w:pPr>
-      <w:r>
-        <w:rPr>
-          <w:b/>
-          <w:bCs/>
-        </w:rPr>
-        <w:t>METHODS</w:t>
-      </w:r>
-    </w:p>
-    <w:p>
-      <w:pPr>
-        <w:pStyle w:val="Normal"/>
-        <w:rPr/>
-      </w:pPr>
-      <w:r>
-        <w:rPr>
-          <w:b/>
-          <w:bCs/>
-        </w:rPr>
-        <w:tab/>
-      </w:r>
-      <w:r>
-        <w:rPr>
-          <w:b w:val="false"/>
-          <w:bCs w:val="false"/>
-        </w:rPr>
-        <w:t>The proposed method for cardiovascular model construction in this work is based on the current model construction process available through SimVascular that is described in [</w:t>
-      </w:r>
-      <w:r>
-        <w:rPr>
-          <w:b/>
-          <w:bCs/>
-        </w:rPr>
-        <w:t>sv paper</w:t>
-      </w:r>
-      <w:r>
-        <w:rPr>
-          <w:b w:val="false"/>
-          <w:bCs w:val="false"/>
-        </w:rPr>
-        <w:t>][</w:t>
-      </w:r>
-      <w:r>
-        <w:rPr>
-          <w:b/>
-          <w:bCs/>
-        </w:rPr>
-        <w:t>ken wang</w:t>
-      </w:r>
-      <w:r>
-        <w:rPr>
-          <w:b w:val="false"/>
-          <w:bCs w:val="false"/>
-        </w:rPr>
-        <w:t>]. Therefore we briefly describe the current model construction process here.</w:t>
-      </w:r>
-    </w:p>
-    <w:p>
-      <w:pPr>
-        <w:pStyle w:val="Normal"/>
-        <w:rPr>
-          <w:b/>
-          <w:b/>
-          <w:bCs/>
-        </w:rPr>
-      </w:pPr>
-      <w:r>
-        <w:rPr/>
-      </w:r>
-    </w:p>
-    <w:p>
-      <w:pPr>
-        <w:pStyle w:val="Normal"/>
-        <w:ind w:firstLine="360"/>
-        <w:rPr/>
-      </w:pPr>
-      <w:r>
-        <w:rPr/>
-        <w:t>Explain what was examined, developed or done to answer the research questions.  Explain how it was done.  Explain how the resulting data/results were analyzed.</w:t>
-      </w:r>
-    </w:p>
-    <w:p>
-      <w:pPr>
-        <w:pStyle w:val="Normal"/>
-        <w:ind w:firstLine="360"/>
-        <w:rPr/>
-      </w:pPr>
-      <w:r>
-        <w:rPr/>
-      </w:r>
-    </w:p>
-    <w:p>
-      <w:pPr>
-        <w:pStyle w:val="Normal"/>
-        <w:ind w:firstLine="360"/>
-        <w:rPr/>
-      </w:pPr>
-      <w:r>
-        <w:rPr/>
-      </w:r>
-    </w:p>
-    <w:p>
-      <w:pPr>
-        <w:pStyle w:val="Normal"/>
-        <w:ind w:firstLine="360"/>
-        <w:rPr/>
-      </w:pPr>
-      <w:r>
-        <w:rPr/>
-      </w:r>
-    </w:p>
-    <w:p>
-      <w:pPr>
-        <w:pStyle w:val="Normal"/>
-        <w:ind w:firstLine="360"/>
-        <w:rPr/>
-      </w:pPr>
-      <w:r>
-        <w:rPr/>
-      </w:r>
-    </w:p>
-    <w:p>
-      <w:pPr>
-        <w:pStyle w:val="Normal"/>
-        <w:ind w:firstLine="360"/>
-        <w:rPr/>
-      </w:pPr>
-      <w:r>
-        <w:rPr/>
-      </w:r>
-    </w:p>
-    <w:p>
-      <w:pPr>
-        <w:pStyle w:val="Normal"/>
-        <w:ind w:firstLine="360"/>
-        <w:rPr/>
-      </w:pPr>
-      <w:r>
-        <w:rPr/>
-      </w:r>
-    </w:p>
-    <w:p>
-      <w:pPr>
-        <w:pStyle w:val="Normal"/>
-        <w:ind w:firstLine="360"/>
-        <w:rPr/>
-      </w:pPr>
-      <w:r>
-        <w:rPr/>
-      </w:r>
-    </w:p>
-    <w:p>
-      <w:pPr>
-        <w:pStyle w:val="Normal"/>
-        <w:ind w:firstLine="360"/>
-        <w:rPr/>
-      </w:pPr>
-      <w:r>
-        <w:rPr/>
-      </w:r>
-    </w:p>
-    <w:p>
-      <w:pPr>
-        <w:pStyle w:val="Normal"/>
-        <w:ind w:firstLine="360"/>
-        <w:rPr/>
-      </w:pPr>
-      <w:r>
-        <w:rPr/>
-      </w:r>
-    </w:p>
-    <w:p>
-      <w:pPr>
-        <w:pStyle w:val="Normal"/>
-        <w:ind w:firstLine="360"/>
-        <w:rPr/>
-      </w:pPr>
-      <w:r>
-        <w:rPr/>
-      </w:r>
-    </w:p>
-    <w:p>
-      <w:pPr>
-        <w:pStyle w:val="Normal"/>
-        <w:ind w:firstLine="360"/>
-        <w:rPr/>
-      </w:pPr>
-      <w:r>
-        <w:rPr/>
-      </w:r>
-    </w:p>
-    <w:p>
-      <w:pPr>
-        <w:pStyle w:val="Normal"/>
-        <w:ind w:firstLine="360"/>
-        <w:rPr/>
-      </w:pPr>
-      <w:r>
-        <w:rPr/>
-      </w:r>
-    </w:p>
-    <w:p>
-      <w:pPr>
-        <w:pStyle w:val="Normal"/>
-        <w:ind w:firstLine="360"/>
-        <w:rPr/>
-      </w:pPr>
-      <w:r>
-        <w:rPr/>
-      </w:r>
-    </w:p>
-    <w:p>
-      <w:pPr>
-        <w:pStyle w:val="Normal"/>
-        <w:ind w:firstLine="360"/>
-        <w:rPr/>
-      </w:pPr>
-      <w:r>
-        <w:rPr/>
-      </w:r>
-    </w:p>
-    <w:p>
-      <w:pPr>
-        <w:pStyle w:val="Normal"/>
-        <w:ind w:firstLine="360"/>
-        <w:rPr/>
-      </w:pPr>
-      <w:r>
-        <w:rPr/>
-      </w:r>
-    </w:p>
-    <w:p>
-      <w:pPr>
-        <w:pStyle w:val="Normal"/>
-        <w:ind w:firstLine="360"/>
-        <w:rPr/>
-      </w:pPr>
-      <w:r>
-        <w:rPr/>
-      </w:r>
-    </w:p>
-    <w:p>
-      <w:pPr>
-        <w:pStyle w:val="Normal"/>
-        <w:ind w:firstLine="360"/>
-        <w:rPr/>
-      </w:pPr>
-      <w:r>
-        <w:rPr/>
-      </w:r>
-    </w:p>
-    <w:p>
-      <w:pPr>
-        <w:pStyle w:val="Normal"/>
-        <w:ind w:firstLine="360"/>
-        <w:rPr/>
-      </w:pPr>
-      <w:r>
-        <w:rPr/>
-      </w:r>
-    </w:p>
-    <w:p>
-      <w:pPr>
-        <w:pStyle w:val="Normal"/>
-        <w:ind w:firstLine="360"/>
-        <w:rPr/>
-      </w:pPr>
-      <w:r>
-        <w:rPr/>
-      </w:r>
-    </w:p>
-    <w:p>
-      <w:pPr>
-        <w:pStyle w:val="Normal"/>
-        <w:ind w:firstLine="360"/>
-        <w:rPr/>
-      </w:pPr>
-      <w:r>
-        <w:rPr/>
-      </w:r>
-    </w:p>
-    <w:p>
-      <w:pPr>
-        <w:pStyle w:val="Normal"/>
-        <w:ind w:firstLine="360"/>
-        <w:rPr/>
-      </w:pPr>
-      <w:r>
-        <w:rPr/>
-      </w:r>
-    </w:p>
-    <w:p>
-      <w:pPr>
-        <w:pStyle w:val="Normal"/>
-        <w:rPr/>
-      </w:pPr>
-      <w:r>
-        <w:rPr/>
-        <w:t>Follow directions in the instruction document for equations.   Equations should be set apart from the body of the text and centered.    Equations should be numbered consecutively, using numerals enclosed in parentheses and positioned flush right along the final baseline of the equation.   Here is an example equation:</w:t>
-      </w:r>
-    </w:p>
-    <w:p>
-      <w:pPr>
-        <w:pStyle w:val="Normal"/>
-        <w:rPr/>
-      </w:pPr>
-      <w:r>
-        <w:rPr/>
+        <w:t>For CNN architectures we build a simple fully-convolutional CNN with both convolutional and fully-connected layers. Our CNN architecture has been designed to localize vessels close to the centerline, hence we denote it as Region-Selection Network (RSN). As a further step we apply the object-boundary guided segmantic segmentation method of [</w:t>
+      </w:r>
+      <w:r>
+        <w:rPr>
+          <w:b w:val="false"/>
+          <w:bCs w:val="false"/>
+        </w:rPr>
+        <w:t>14] to RSN and call the CNN obtained in this way Object-Boundary Guided RSN (OBG_RSN).</w:t>
+      </w:r>
+      <w:r>
+        <w:rPr/>
+        <w:t xml:space="preserve">  We additionally retrain the Holistically-Nested edge-detection (HED) [15</w:t>
+      </w:r>
+      <w:r>
+        <w:rPr>
+          <w:b w:val="false"/>
+          <w:bCs w:val="false"/>
+        </w:rPr>
+        <w:t>]</w:t>
+      </w:r>
+      <w:r>
+        <w:rPr/>
+        <w:t xml:space="preserve"> and I2INet [12</w:t>
+      </w:r>
+      <w:r>
+        <w:rPr>
+          <w:b w:val="false"/>
+          <w:bCs w:val="false"/>
+        </w:rPr>
+        <w:t xml:space="preserve">] architectures as these are state of the art for edge-detection and cardiovascular edge-detection respectively. The training, validation and test datasets consist of 17331, 3036 and 1831 image patches respectively, with dimensions of 64x64 pixels. The data is split so that image patches from the same medical image are always in the same set. As a baseline classical image processing method we use the level set method available in SimVascular [7], with a fixed set of parameters tuned to produce accurate segmentations on a reference aorta model. To assess the quality of vessel boundaries produced by each method we computed the Jaccard distance error metric [16] (equation 1) with respect to vessel boundaries produced by users of SimVascular. </w:t>
+      </w:r>
+      <w:r>
+        <w:rPr>
+          <w:b w:val="false"/>
+          <w:bCs w:val="false"/>
+          <w:i/>
+          <w:iCs/>
+        </w:rPr>
+        <w:t>A</w:t>
+      </w:r>
+      <w:r>
+        <w:rPr>
+          <w:b w:val="false"/>
+          <w:bCs w:val="false"/>
+        </w:rPr>
+        <w:t xml:space="preserve"> and </w:t>
+      </w:r>
+      <w:r>
+        <w:rPr>
+          <w:b w:val="false"/>
+          <w:bCs w:val="false"/>
+          <w:i/>
+          <w:iCs/>
+        </w:rPr>
+        <w:t>B</w:t>
+      </w:r>
+      <w:r>
+        <w:rPr>
+          <w:b w:val="false"/>
+          <w:bCs w:val="false"/>
+        </w:rPr>
+        <w:t xml:space="preserve"> denote sets and </w:t>
+      </w:r>
+      <w:r>
+        <w:rPr>
+          <w:b w:val="false"/>
+          <w:bCs w:val="false"/>
+          <w:i/>
+          <w:iCs/>
+        </w:rPr>
+        <w:t>|A|</w:t>
+      </w:r>
+      <w:r>
+        <w:rPr>
+          <w:b w:val="false"/>
+          <w:bCs w:val="false"/>
+        </w:rPr>
+        <w:t xml:space="preserve"> denotes the cardinality of set </w:t>
+      </w:r>
+      <w:r>
+        <w:rPr>
+          <w:b w:val="false"/>
+          <w:bCs w:val="false"/>
+          <w:i/>
+          <w:iCs/>
+        </w:rPr>
+        <w:t>A</w:t>
+      </w:r>
+      <w:r>
+        <w:rPr>
+          <w:b w:val="false"/>
+          <w:bCs w:val="false"/>
+        </w:rPr>
+        <w:t xml:space="preserve">. </w:t>
+      </w:r>
+      <w:r>
+        <w:rPr>
+          <w:b w:val="false"/>
+          <w:bCs w:val="false"/>
+          <w:i/>
+          <w:iCs/>
+        </w:rPr>
+        <w:t>J(A,B)</w:t>
+      </w:r>
+      <w:r>
+        <w:rPr>
+          <w:b w:val="false"/>
+          <w:bCs w:val="false"/>
+        </w:rPr>
+        <w:t xml:space="preserve"> is </w:t>
+      </w:r>
+      <w:r>
+        <w:rPr>
+          <w:b w:val="false"/>
+          <w:bCs w:val="false"/>
+          <w:i/>
+          <w:iCs/>
+        </w:rPr>
+        <w:t>0</w:t>
+      </w:r>
+      <w:r>
+        <w:rPr>
+          <w:b w:val="false"/>
+          <w:bCs w:val="false"/>
+        </w:rPr>
+        <w:t xml:space="preserve"> if </w:t>
+      </w:r>
+      <w:r>
+        <w:rPr>
+          <w:b w:val="false"/>
+          <w:bCs w:val="false"/>
+          <w:i/>
+          <w:iCs/>
+        </w:rPr>
+        <w:t>A</w:t>
+      </w:r>
+      <w:r>
+        <w:rPr>
+          <w:b w:val="false"/>
+          <w:bCs w:val="false"/>
+        </w:rPr>
+        <w:t xml:space="preserve"> and </w:t>
+      </w:r>
+      <w:r>
+        <w:rPr>
+          <w:b w:val="false"/>
+          <w:bCs w:val="false"/>
+          <w:i/>
+          <w:iCs/>
+        </w:rPr>
+        <w:t>B</w:t>
+      </w:r>
+      <w:r>
+        <w:rPr>
+          <w:b w:val="false"/>
+          <w:bCs w:val="false"/>
+        </w:rPr>
+        <w:t xml:space="preserve"> are non-overlapping and 1 if </w:t>
+      </w:r>
+      <w:r>
+        <w:rPr>
+          <w:b w:val="false"/>
+          <w:bCs w:val="false"/>
+          <w:i/>
+          <w:iCs/>
+        </w:rPr>
+        <w:t>A</w:t>
+      </w:r>
+      <w:r>
+        <w:rPr>
+          <w:b w:val="false"/>
+          <w:bCs w:val="false"/>
+        </w:rPr>
+        <w:t xml:space="preserve"> and </w:t>
+      </w:r>
+      <w:r>
+        <w:rPr>
+          <w:b w:val="false"/>
+          <w:bCs w:val="false"/>
+          <w:i/>
+          <w:iCs/>
+        </w:rPr>
+        <w:t>B</w:t>
+      </w:r>
+      <w:r>
+        <w:rPr>
+          <w:b w:val="false"/>
+          <w:bCs w:val="false"/>
+        </w:rPr>
+        <w:t xml:space="preserve"> are the same, as such the Jaccard distance allows the similarity between vessel boundaries to be quantified.</w:t>
       </w:r>
     </w:p>
     <w:p>
       <w:pPr>
         <w:pStyle w:val="Normal"/>
         <w:ind w:firstLine="1080"/>
-        <w:jc w:val="left"/>
+        <w:jc w:val="right"/>
         <w:rPr/>
       </w:pPr>
       <w:r>
@@ -1531,6 +1419,32 @@
           </w:rPr>
           <m:t xml:space="preserve">J</m:t>
         </m:r>
+        <m:d>
+          <m:dPr>
+            <m:begChr m:val="("/>
+            <m:endChr m:val=")"/>
+          </m:dPr>
+          <m:e>
+            <m:r>
+              <w:rPr>
+                <w:rFonts w:ascii="Cambria Math" w:hAnsi="Cambria Math"/>
+              </w:rPr>
+              <m:t xml:space="preserve">A</m:t>
+            </m:r>
+            <m:r>
+              <w:rPr>
+                <w:rFonts w:ascii="Cambria Math" w:hAnsi="Cambria Math"/>
+              </w:rPr>
+              <m:t xml:space="preserve">,</m:t>
+            </m:r>
+            <m:r>
+              <w:rPr>
+                <w:rFonts w:ascii="Cambria Math" w:hAnsi="Cambria Math"/>
+              </w:rPr>
+              <m:t xml:space="preserve">B</m:t>
+            </m:r>
+          </m:e>
+        </m:d>
         <m:r>
           <w:rPr>
             <w:rFonts w:ascii="Cambria Math" w:hAnsi="Cambria Math"/>
@@ -1598,7 +1512,7 @@
       </m:oMath>
       <w:r>
         <w:rPr/>
-        <w:t xml:space="preserve">                      </w:t>
+        <w:t xml:space="preserve">                                     </w:t>
       </w:r>
       <w:r>
         <w:rPr/>
@@ -1618,71 +1532,406 @@
     <w:p>
       <w:pPr>
         <w:pStyle w:val="Normal"/>
-        <w:ind w:firstLine="360"/>
-        <w:rPr/>
-      </w:pPr>
-      <w:r>
-        <w:rPr/>
-      </w:r>
-    </w:p>
-    <w:p>
-      <w:pPr>
-        <w:pStyle w:val="Normal"/>
-        <w:ind w:firstLine="360"/>
-        <w:rPr/>
-      </w:pPr>
-      <w:r>
-        <w:rPr/>
-      </w:r>
-    </w:p>
-    <w:p>
-      <w:pPr>
-        <w:pStyle w:val="Normal"/>
-        <w:ind w:firstLine="360"/>
-        <w:rPr/>
-      </w:pPr>
-      <w:r>
-        <w:rPr/>
-      </w:r>
-    </w:p>
-    <w:p>
-      <w:pPr>
-        <w:pStyle w:val="Normal"/>
-        <w:ind w:firstLine="360"/>
-        <w:rPr/>
-      </w:pPr>
-      <w:r>
-        <w:rPr/>
-      </w:r>
-    </w:p>
-    <w:p>
-      <w:pPr>
-        <w:pStyle w:val="Normal"/>
-        <w:ind w:firstLine="360"/>
-        <w:rPr/>
-      </w:pPr>
-      <w:r>
-        <w:rPr/>
-      </w:r>
-    </w:p>
-    <w:p>
-      <w:pPr>
-        <w:pStyle w:val="Normal"/>
-        <w:ind w:firstLine="360"/>
-        <w:rPr/>
-      </w:pPr>
-      <w:r>
-        <w:rPr/>
-      </w:r>
-    </w:p>
-    <w:p>
-      <w:pPr>
-        <w:pStyle w:val="Normal"/>
-        <w:ind w:firstLine="360"/>
-        <w:rPr/>
-      </w:pPr>
-      <w:r>
-        <w:rPr/>
+        <w:rPr/>
+      </w:pPr>
+      <w:r>
+        <w:rPr>
+          <w:b/>
+          <w:bCs/>
+        </w:rPr>
+        <w:t xml:space="preserve">RESULTS </w:t>
+      </w:r>
+    </w:p>
+    <w:p>
+      <w:pPr>
+        <w:pStyle w:val="Normal"/>
+        <w:rPr/>
+      </w:pPr>
+      <w:r>
+        <w:rPr/>
+        <w:tab/>
+        <w:t>In this section example vessel boundaries and error metric results are presented for each method we considered. Figure 2 shows vessel boundaries produced by each method on example image patches. When the vessel is large and clearly visible all methods produce a vessel boundary that resembles that segmented by the user. When the vessels are small, or ambiguous the level set method is unable to produce the desired boundary. All CNN architectures are able to segment small vessels and infer reasonable boundaries in the ambiguous fourth image patch.</w:t>
+      </w:r>
+    </w:p>
+    <w:p>
+      <w:pPr>
+        <w:pStyle w:val="Normal"/>
+        <w:rPr/>
+      </w:pPr>
+      <w:r>
+        <w:rPr/>
+        <w:drawing>
+          <wp:anchor behindDoc="0" distT="0" distB="0" distL="0" distR="0" simplePos="0" locked="0" layoutInCell="1" allowOverlap="1" relativeHeight="9">
+            <wp:simplePos x="0" y="0"/>
+            <wp:positionH relativeFrom="column">
+              <wp:align>center</wp:align>
+            </wp:positionH>
+            <wp:positionV relativeFrom="paragraph">
+              <wp:posOffset>635</wp:posOffset>
+            </wp:positionV>
+            <wp:extent cx="3255645" cy="2278380"/>
+            <wp:effectExtent l="0" t="0" r="0" b="0"/>
+            <wp:wrapSquare wrapText="largest"/>
+            <wp:docPr id="14" name="Image2" descr=""/>
+            <wp:cNvGraphicFramePr>
+              <a:graphicFrameLocks xmlns:a="http://schemas.openxmlformats.org/drawingml/2006/main" noChangeAspect="1"/>
+            </wp:cNvGraphicFramePr>
+            <a:graphic xmlns:a="http://schemas.openxmlformats.org/drawingml/2006/main">
+              <a:graphicData uri="http://schemas.openxmlformats.org/drawingml/2006/picture">
+                <pic:pic xmlns:pic="http://schemas.openxmlformats.org/drawingml/2006/picture">
+                  <pic:nvPicPr>
+                    <pic:cNvPr id="14" name="Image2" descr=""/>
+                    <pic:cNvPicPr>
+                      <a:picLocks noChangeAspect="1" noChangeArrowheads="1"/>
+                    </pic:cNvPicPr>
+                  </pic:nvPicPr>
+                  <pic:blipFill>
+                    <a:blip r:embed="rId3"/>
+                    <a:stretch>
+                      <a:fillRect/>
+                    </a:stretch>
+                  </pic:blipFill>
+                  <pic:spPr bwMode="auto">
+                    <a:xfrm>
+                      <a:off x="0" y="0"/>
+                      <a:ext cx="3255645" cy="2278380"/>
+                    </a:xfrm>
+                    <a:prstGeom prst="rect">
+                      <a:avLst/>
+                    </a:prstGeom>
+                  </pic:spPr>
+                </pic:pic>
+              </a:graphicData>
+            </a:graphic>
+          </wp:anchor>
+        </w:drawing>
+      </w:r>
+    </w:p>
+    <w:p>
+      <w:pPr>
+        <w:pStyle w:val="Normal"/>
+        <w:jc w:val="center"/>
+        <w:rPr/>
+      </w:pPr>
+      <w:r>
+        <w:rPr>
+          <w:b/>
+        </w:rPr>
+        <w:t xml:space="preserve">Figure 2: Example image patches and corresponding vessel boundaries produced by all methods. Yellow: Manual segmentation, Pink: Level set, Red: RSN, Blue: OBG_RSN, Black: HED, Orange: I2INet  </w:t>
+      </w:r>
+    </w:p>
+    <w:p>
+      <w:pPr>
+        <w:pStyle w:val="Normal"/>
+        <w:rPr/>
+      </w:pPr>
+      <w:r>
+        <w:rPr/>
+      </w:r>
+    </w:p>
+    <w:p>
+      <w:pPr>
+        <w:pStyle w:val="Normal"/>
+        <w:rPr/>
+      </w:pPr>
+      <w:r>
+        <w:rPr/>
+        <w:tab/>
+        <w:t xml:space="preserve">To quantify the performance of each method, we define the cumulative error distribution  </w:t>
+      </w:r>
+      <w:r>
+        <w:rPr>
+          <w:i/>
+          <w:iCs/>
+        </w:rPr>
+        <w:t>F(x)</w:t>
+      </w:r>
+      <w:r>
+        <w:rPr/>
+        <w:t xml:space="preserve"> (equation 2), where </w:t>
+      </w:r>
+      <w:r>
+        <w:rPr>
+          <w:i/>
+          <w:iCs/>
+        </w:rPr>
+        <w:t>N</w:t>
+      </w:r>
+      <w:r>
+        <w:rPr>
+          <w:i w:val="false"/>
+          <w:iCs w:val="false"/>
+        </w:rPr>
+        <w:t xml:space="preserve"> is the total number of image patches</w:t>
+      </w:r>
+      <w:r>
+        <w:rPr/>
+        <w:t xml:space="preserve">. For a given method, </w:t>
+      </w:r>
+      <w:r>
+        <w:rPr>
+          <w:i/>
+          <w:iCs/>
+        </w:rPr>
+        <w:t>F(x)</w:t>
+      </w:r>
+      <w:r>
+        <w:rPr/>
+        <w:t xml:space="preserve"> denotes the fraction of vessel boundaries with a Jaccard distance error below </w:t>
+      </w:r>
+      <w:r>
+        <w:rPr>
+          <w:i/>
+          <w:iCs/>
+        </w:rPr>
+        <w:t>x</w:t>
+      </w:r>
+      <w:r>
+        <w:rPr/>
+        <w:t>.  Figure 3 shows the cumulative error distribution for each method being considered. In figure 3 a larger area under a curve approximately indicates a better performing method. From figure 3 it is evident that all CNN-based methods have similar performance and improve on the level set method. The level set primarily underperforms due to failing to produce a vessel boundary on approximately 60% of image patches when used with one set of fixed method parameters.</w:t>
+      </w:r>
+    </w:p>
+    <w:p>
+      <w:pPr>
+        <w:pStyle w:val="Normal"/>
+        <w:rPr/>
+      </w:pPr>
+      <w:r>
+        <w:rPr/>
+      </w:r>
+    </w:p>
+    <w:p>
+      <w:pPr>
+        <w:pStyle w:val="Normal"/>
+        <w:widowControl/>
+        <w:tabs>
+          <w:tab w:val="left" w:pos="360" w:leader="none"/>
+          <w:tab w:val="left" w:pos="10083" w:leader="none"/>
+        </w:tabs>
+        <w:bidi w:val="0"/>
+        <w:ind w:left="0" w:right="0" w:hanging="0"/>
+        <w:jc w:val="right"/>
+        <w:rPr/>
+      </w:pPr>
+      <w:r>
+        <w:rPr/>
+      </w:r>
+      <m:oMath xmlns:m="http://schemas.openxmlformats.org/officeDocument/2006/math">
+        <m:r>
+          <w:rPr>
+            <w:rFonts w:ascii="Cambria Math" w:hAnsi="Cambria Math"/>
+          </w:rPr>
+          <m:t xml:space="preserve">F</m:t>
+        </m:r>
+        <m:d>
+          <m:dPr>
+            <m:begChr m:val="("/>
+            <m:endChr m:val=")"/>
+          </m:dPr>
+          <m:e>
+            <m:r>
+              <w:rPr>
+                <w:rFonts w:ascii="Cambria Math" w:hAnsi="Cambria Math"/>
+              </w:rPr>
+              <m:t xml:space="preserve">x</m:t>
+            </m:r>
+          </m:e>
+        </m:d>
+        <m:r>
+          <w:rPr>
+            <w:rFonts w:ascii="Cambria Math" w:hAnsi="Cambria Math"/>
+          </w:rPr>
+          <m:t xml:space="preserve">=</m:t>
+        </m:r>
+        <m:f>
+          <m:num>
+            <m:d>
+              <m:dPr>
+                <m:begChr m:val="|"/>
+                <m:endChr m:val="|"/>
+              </m:dPr>
+              <m:e>
+                <m:d>
+                  <m:dPr>
+                    <m:begChr m:val="{"/>
+                    <m:endChr m:val="}"/>
+                  </m:dPr>
+                  <m:e>
+                    <m:sSub>
+                      <m:e>
+                        <m:r>
+                          <w:rPr>
+                            <w:rFonts w:ascii="Cambria Math" w:hAnsi="Cambria Math"/>
+                          </w:rPr>
+                          <m:t xml:space="preserve">J</m:t>
+                        </m:r>
+                      </m:e>
+                      <m:sub>
+                        <m:r>
+                          <w:rPr>
+                            <w:rFonts w:ascii="Cambria Math" w:hAnsi="Cambria Math"/>
+                          </w:rPr>
+                          <m:t xml:space="preserve">i</m:t>
+                        </m:r>
+                      </m:sub>
+                    </m:sSub>
+                    <m:r>
+                      <w:rPr>
+                        <w:rFonts w:ascii="Cambria Math" w:hAnsi="Cambria Math"/>
+                      </w:rPr>
+                      <m:t xml:space="preserve">:</m:t>
+                    </m:r>
+                    <m:sSub>
+                      <m:e>
+                        <m:r>
+                          <w:rPr>
+                            <w:rFonts w:ascii="Cambria Math" w:hAnsi="Cambria Math"/>
+                          </w:rPr>
+                          <m:t xml:space="preserve">J</m:t>
+                        </m:r>
+                      </m:e>
+                      <m:sub>
+                        <m:r>
+                          <w:rPr>
+                            <w:rFonts w:ascii="Cambria Math" w:hAnsi="Cambria Math"/>
+                          </w:rPr>
+                          <m:t xml:space="preserve">i</m:t>
+                        </m:r>
+                      </m:sub>
+                    </m:sSub>
+                    <m:r>
+                      <w:rPr>
+                        <w:rFonts w:ascii="Cambria Math" w:hAnsi="Cambria Math"/>
+                      </w:rPr>
+                      <m:t xml:space="preserve">≤</m:t>
+                    </m:r>
+                    <m:r>
+                      <w:rPr>
+                        <w:rFonts w:ascii="Cambria Math" w:hAnsi="Cambria Math"/>
+                      </w:rPr>
+                      <m:t xml:space="preserve">x</m:t>
+                    </m:r>
+                  </m:e>
+                </m:d>
+              </m:e>
+            </m:d>
+          </m:num>
+          <m:den>
+            <m:r>
+              <w:rPr>
+                <w:rFonts w:ascii="Cambria Math" w:hAnsi="Cambria Math"/>
+              </w:rPr>
+              <m:t xml:space="preserve">N</m:t>
+            </m:r>
+          </m:den>
+        </m:f>
+      </m:oMath>
+      <w:r>
+        <w:rPr/>
+        <w:t xml:space="preserve">                          </w:t>
+      </w:r>
+      <w:r>
+        <w:rPr/>
+        <w:t>(2)</w:t>
+      </w:r>
+    </w:p>
+    <w:p>
+      <w:pPr>
+        <w:pStyle w:val="Normal"/>
+        <w:rPr/>
+      </w:pPr>
+      <w:r>
+        <w:rPr/>
+      </w:r>
+    </w:p>
+    <w:p>
+      <w:pPr>
+        <w:pStyle w:val="Normal"/>
+        <w:rPr/>
+      </w:pPr>
+      <w:r>
+        <w:rPr/>
+      </w:r>
+    </w:p>
+    <w:p>
+      <w:pPr>
+        <w:pStyle w:val="Normal"/>
+        <w:rPr/>
+      </w:pPr>
+      <w:r>
+        <w:rPr/>
+      </w:r>
+    </w:p>
+    <w:p>
+      <w:pPr>
+        <w:pStyle w:val="Normal"/>
+        <w:rPr/>
+      </w:pPr>
+      <w:r>
+        <w:rPr/>
+      </w:r>
+    </w:p>
+    <w:p>
+      <w:pPr>
+        <w:pStyle w:val="Normal"/>
+        <w:rPr/>
+      </w:pPr>
+      <w:r>
+        <w:rPr/>
+      </w:r>
+    </w:p>
+    <w:p>
+      <w:pPr>
+        <w:pStyle w:val="Normal"/>
+        <w:rPr/>
+      </w:pPr>
+      <w:r>
+        <w:rPr/>
+        <w:drawing>
+          <wp:anchor behindDoc="0" distT="0" distB="0" distL="0" distR="0" simplePos="0" locked="0" layoutInCell="1" allowOverlap="1" relativeHeight="10">
+            <wp:simplePos x="0" y="0"/>
+            <wp:positionH relativeFrom="column">
+              <wp:align>center</wp:align>
+            </wp:positionH>
+            <wp:positionV relativeFrom="paragraph">
+              <wp:posOffset>635</wp:posOffset>
+            </wp:positionV>
+            <wp:extent cx="3255645" cy="2441575"/>
+            <wp:effectExtent l="0" t="0" r="0" b="0"/>
+            <wp:wrapSquare wrapText="largest"/>
+            <wp:docPr id="15" name="Image3" descr=""/>
+            <wp:cNvGraphicFramePr>
+              <a:graphicFrameLocks xmlns:a="http://schemas.openxmlformats.org/drawingml/2006/main" noChangeAspect="1"/>
+            </wp:cNvGraphicFramePr>
+            <a:graphic xmlns:a="http://schemas.openxmlformats.org/drawingml/2006/main">
+              <a:graphicData uri="http://schemas.openxmlformats.org/drawingml/2006/picture">
+                <pic:pic xmlns:pic="http://schemas.openxmlformats.org/drawingml/2006/picture">
+                  <pic:nvPicPr>
+                    <pic:cNvPr id="15" name="Image3" descr=""/>
+                    <pic:cNvPicPr>
+                      <a:picLocks noChangeAspect="1" noChangeArrowheads="1"/>
+                    </pic:cNvPicPr>
+                  </pic:nvPicPr>
+                  <pic:blipFill>
+                    <a:blip r:embed="rId4"/>
+                    <a:stretch>
+                      <a:fillRect/>
+                    </a:stretch>
+                  </pic:blipFill>
+                  <pic:spPr bwMode="auto">
+                    <a:xfrm>
+                      <a:off x="0" y="0"/>
+                      <a:ext cx="3255645" cy="2441575"/>
+                    </a:xfrm>
+                    <a:prstGeom prst="rect">
+                      <a:avLst/>
+                    </a:prstGeom>
+                  </pic:spPr>
+                </pic:pic>
+              </a:graphicData>
+            </a:graphic>
+          </wp:anchor>
+        </w:drawing>
       </w:r>
     </w:p>
     <w:p>
@@ -1699,7 +1948,7 @@
           <w:b/>
           <w:bCs/>
         </w:rPr>
-        <w:t xml:space="preserve">RESULTS </w:t>
+        <w:t>Figure 3: Cumulative error distribution for each CNN and the level set method.</w:t>
       </w:r>
     </w:p>
     <w:p>
@@ -1710,728 +1959,175 @@
       <w:r>
         <w:rPr/>
         <w:tab/>
-        <w:t>Present results in decreasing order of importance or chronologically.  Refer to figures and tables parenthetically.  Do not duplicate data in the text, figures and tables.  That the major results in the text, referencing the figures and tables parenthetically as appropriate.</w:t>
-      </w:r>
-    </w:p>
-    <w:p>
-      <w:pPr>
-        <w:pStyle w:val="Normal"/>
-        <w:rPr/>
-      </w:pPr>
-      <w:r>
-        <w:rPr/>
-      </w:r>
-    </w:p>
-    <w:p>
-      <w:pPr>
-        <w:pStyle w:val="Normal"/>
-        <w:rPr/>
-      </w:pPr>
-      <w:r>
-        <w:rPr/>
-      </w:r>
-    </w:p>
-    <w:p>
-      <w:pPr>
-        <w:pStyle w:val="Normal"/>
-        <w:rPr/>
-      </w:pPr>
-      <w:r>
-        <w:rPr/>
-      </w:r>
-    </w:p>
-    <w:p>
-      <w:pPr>
-        <w:pStyle w:val="Normal"/>
-        <w:rPr/>
-      </w:pPr>
-      <w:r>
-        <w:rPr/>
-      </w:r>
-    </w:p>
-    <w:p>
-      <w:pPr>
-        <w:pStyle w:val="Normal"/>
-        <w:rPr/>
-      </w:pPr>
-      <w:r>
-        <w:rPr/>
-      </w:r>
-    </w:p>
-    <w:p>
-      <w:pPr>
-        <w:pStyle w:val="Normal"/>
-        <w:rPr/>
-      </w:pPr>
-      <w:r>
-        <w:rPr/>
-      </w:r>
-    </w:p>
-    <w:p>
-      <w:pPr>
-        <w:pStyle w:val="Normal"/>
-        <w:rPr/>
-      </w:pPr>
-      <w:r>
-        <w:rPr/>
-      </w:r>
-    </w:p>
-    <w:p>
-      <w:pPr>
-        <w:pStyle w:val="Normal"/>
-        <w:rPr/>
-      </w:pPr>
-      <w:r>
-        <w:rPr/>
-      </w:r>
-    </w:p>
-    <w:p>
-      <w:pPr>
-        <w:pStyle w:val="Normal"/>
-        <w:rPr/>
-      </w:pPr>
-      <w:r>
-        <w:rPr/>
-      </w:r>
-    </w:p>
-    <w:p>
-      <w:pPr>
-        <w:pStyle w:val="Normal"/>
-        <w:rPr/>
-      </w:pPr>
-      <w:r>
-        <w:rPr/>
-      </w:r>
-    </w:p>
-    <w:p>
-      <w:pPr>
-        <w:pStyle w:val="Normal"/>
-        <w:rPr/>
-      </w:pPr>
-      <w:r>
-        <w:rPr/>
-      </w:r>
-    </w:p>
-    <w:p>
-      <w:pPr>
-        <w:pStyle w:val="Normal"/>
-        <w:rPr/>
-      </w:pPr>
-      <w:r>
-        <w:rPr/>
-      </w:r>
-    </w:p>
-    <w:p>
-      <w:pPr>
-        <w:pStyle w:val="Normal"/>
-        <w:rPr/>
-      </w:pPr>
-      <w:r>
-        <w:rPr/>
-      </w:r>
-    </w:p>
-    <w:p>
-      <w:pPr>
-        <w:pStyle w:val="Normal"/>
-        <w:rPr/>
-      </w:pPr>
-      <w:r>
-        <w:rPr/>
-      </w:r>
-    </w:p>
-    <w:p>
-      <w:pPr>
-        <w:pStyle w:val="Normal"/>
-        <w:rPr/>
-      </w:pPr>
-      <w:r>
-        <w:rPr/>
-      </w:r>
-    </w:p>
-    <w:p>
-      <w:pPr>
-        <w:pStyle w:val="Normal"/>
-        <w:rPr/>
-      </w:pPr>
-      <w:r>
-        <w:rPr/>
-      </w:r>
-    </w:p>
-    <w:p>
-      <w:pPr>
-        <w:pStyle w:val="Normal"/>
-        <w:rPr/>
-      </w:pPr>
-      <w:r>
-        <w:rPr/>
-      </w:r>
-    </w:p>
-    <w:p>
-      <w:pPr>
-        <w:pStyle w:val="Normal"/>
-        <w:rPr/>
-      </w:pPr>
-      <w:r>
-        <w:rPr/>
-      </w:r>
-    </w:p>
-    <w:p>
-      <w:pPr>
-        <w:pStyle w:val="Normal"/>
-        <w:rPr/>
-      </w:pPr>
-      <w:r>
-        <w:rPr/>
-      </w:r>
-    </w:p>
-    <w:p>
-      <w:pPr>
-        <w:pStyle w:val="Normal"/>
-        <w:rPr/>
-      </w:pPr>
-      <w:r>
-        <w:rPr/>
-      </w:r>
-    </w:p>
-    <w:p>
-      <w:pPr>
-        <w:pStyle w:val="Normal"/>
-        <w:rPr/>
-      </w:pPr>
-      <w:r>
-        <w:rPr/>
-      </w:r>
-    </w:p>
-    <w:p>
-      <w:pPr>
-        <w:pStyle w:val="Normal"/>
-        <w:rPr/>
-      </w:pPr>
-      <w:r>
-        <w:rPr/>
-      </w:r>
-    </w:p>
-    <w:p>
-      <w:pPr>
-        <w:pStyle w:val="Normal"/>
-        <w:rPr/>
-      </w:pPr>
-      <w:r>
-        <w:rPr/>
-      </w:r>
-    </w:p>
-    <w:p>
-      <w:pPr>
-        <w:pStyle w:val="Normal"/>
-        <w:rPr/>
-      </w:pPr>
-      <w:r>
-        <w:rPr/>
-      </w:r>
-    </w:p>
-    <w:p>
-      <w:pPr>
-        <w:pStyle w:val="Normal"/>
-        <w:rPr/>
-      </w:pPr>
-      <w:r>
-        <w:rPr/>
-      </w:r>
-    </w:p>
-    <w:p>
-      <w:pPr>
-        <w:pStyle w:val="Normal"/>
-        <w:rPr/>
-      </w:pPr>
-      <w:r>
-        <w:rPr/>
-      </w:r>
-    </w:p>
-    <w:p>
-      <w:pPr>
-        <w:pStyle w:val="Normal"/>
-        <w:rPr/>
-      </w:pPr>
-      <w:r>
-        <w:rPr/>
-      </w:r>
-    </w:p>
-    <w:p>
-      <w:pPr>
-        <w:pStyle w:val="Normal"/>
-        <w:jc w:val="center"/>
-        <w:rPr>
-          <w:b/>
-          <w:b/>
-        </w:rPr>
-      </w:pPr>
-      <w:r>
-        <w:rPr>
-          <w:b/>
-        </w:rPr>
-        <w:t>Figure 1:  Follow directions for Figures in the instructions document. Figure captions are centered below the graphic.</w:t>
-      </w:r>
-    </w:p>
-    <w:p>
-      <w:pPr>
-        <w:pStyle w:val="Normal"/>
-        <w:rPr/>
-      </w:pPr>
-      <w:r>
-        <w:rPr/>
-      </w:r>
-    </w:p>
-    <w:p>
-      <w:pPr>
-        <w:pStyle w:val="Normal"/>
-        <w:rPr/>
-      </w:pPr>
-      <w:r>
-        <w:rPr/>
-      </w:r>
-    </w:p>
-    <w:p>
-      <w:pPr>
-        <w:pStyle w:val="Normal"/>
-        <w:rPr/>
-      </w:pPr>
-      <w:r>
-        <w:rPr/>
-      </w:r>
-    </w:p>
-    <w:p>
-      <w:pPr>
-        <w:pStyle w:val="Normal"/>
-        <w:rPr/>
-      </w:pPr>
-      <w:r>
-        <w:rPr/>
-      </w:r>
-    </w:p>
-    <w:p>
-      <w:pPr>
-        <w:pStyle w:val="Normal"/>
-        <w:rPr/>
-      </w:pPr>
-      <w:r>
-        <w:rPr/>
-      </w:r>
-    </w:p>
-    <w:p>
-      <w:pPr>
-        <w:pStyle w:val="Normal"/>
-        <w:rPr/>
-      </w:pPr>
-      <w:r>
-        <w:rPr/>
-      </w:r>
-    </w:p>
-    <w:p>
-      <w:pPr>
-        <w:pStyle w:val="Normal"/>
-        <w:rPr/>
-      </w:pPr>
-      <w:r>
-        <w:rPr/>
-      </w:r>
-    </w:p>
-    <w:p>
-      <w:pPr>
-        <w:pStyle w:val="Normal"/>
-        <w:rPr/>
-      </w:pPr>
-      <w:r>
-        <w:rPr/>
-      </w:r>
-    </w:p>
-    <w:p>
-      <w:pPr>
-        <w:pStyle w:val="Normal"/>
-        <w:rPr/>
-      </w:pPr>
-      <w:r>
-        <w:rPr/>
-      </w:r>
-    </w:p>
-    <w:p>
-      <w:pPr>
-        <w:pStyle w:val="Normal"/>
-        <w:rPr/>
-      </w:pPr>
-      <w:r>
-        <w:rPr/>
-      </w:r>
-    </w:p>
-    <w:p>
-      <w:pPr>
-        <w:pStyle w:val="Normal"/>
-        <w:rPr/>
-      </w:pPr>
-      <w:r>
-        <w:rPr/>
-      </w:r>
-    </w:p>
-    <w:p>
-      <w:pPr>
-        <w:pStyle w:val="Normal"/>
-        <w:rPr/>
-      </w:pPr>
-      <w:r>
-        <w:rPr/>
-      </w:r>
-    </w:p>
-    <w:p>
-      <w:pPr>
-        <w:pStyle w:val="Normal"/>
-        <w:rPr/>
-      </w:pPr>
-      <w:r>
-        <w:rPr/>
-      </w:r>
-    </w:p>
-    <w:p>
-      <w:pPr>
-        <w:pStyle w:val="Normal"/>
-        <w:rPr/>
-      </w:pPr>
-      <w:r>
-        <w:rPr/>
-      </w:r>
-    </w:p>
-    <w:p>
-      <w:pPr>
-        <w:pStyle w:val="Normal"/>
-        <w:rPr/>
-      </w:pPr>
-      <w:r>
-        <w:rPr/>
-      </w:r>
-    </w:p>
-    <w:p>
-      <w:pPr>
-        <w:pStyle w:val="Normal"/>
-        <w:rPr/>
-      </w:pPr>
-      <w:r>
-        <w:rPr/>
-      </w:r>
-    </w:p>
-    <w:p>
-      <w:pPr>
-        <w:pStyle w:val="Normal"/>
-        <w:rPr/>
-      </w:pPr>
-      <w:r>
-        <w:rPr/>
-      </w:r>
-    </w:p>
-    <w:p>
-      <w:pPr>
-        <w:pStyle w:val="Normal"/>
-        <w:rPr/>
-      </w:pPr>
-      <w:r>
-        <w:rPr/>
-      </w:r>
-    </w:p>
-    <w:p>
-      <w:pPr>
-        <w:pStyle w:val="Normal"/>
-        <w:rPr/>
-      </w:pPr>
-      <w:r>
-        <w:rPr/>
-      </w:r>
-    </w:p>
-    <w:p>
-      <w:pPr>
-        <w:pStyle w:val="Normal"/>
-        <w:rPr/>
-      </w:pPr>
-      <w:r>
-        <w:rPr/>
-      </w:r>
-    </w:p>
-    <w:p>
-      <w:pPr>
-        <w:pStyle w:val="Normal"/>
-        <w:jc w:val="center"/>
-        <w:rPr>
-          <w:b/>
-          <w:b/>
-        </w:rPr>
-      </w:pPr>
-      <w:r>
-        <w:rPr>
-          <w:b/>
-        </w:rPr>
-        <w:t>Table 1:  Follow directions for Tables in the instructions document.  Table captions are centered above the table.</w:t>
-      </w:r>
-    </w:p>
-    <w:p>
-      <w:pPr>
-        <w:pStyle w:val="Normal"/>
-        <w:rPr/>
-      </w:pPr>
-      <w:r>
-        <w:rPr/>
-      </w:r>
-    </w:p>
-    <w:p>
-      <w:pPr>
-        <w:pStyle w:val="Normal"/>
-        <w:rPr/>
-      </w:pPr>
-      <w:r>
-        <w:rPr/>
-      </w:r>
-    </w:p>
-    <w:p>
-      <w:pPr>
-        <w:pStyle w:val="Normal"/>
-        <w:rPr/>
-      </w:pPr>
-      <w:r>
-        <w:rPr/>
-      </w:r>
-    </w:p>
-    <w:p>
-      <w:pPr>
-        <w:pStyle w:val="Normal"/>
-        <w:rPr/>
-      </w:pPr>
-      <w:r>
-        <w:rPr/>
-      </w:r>
-    </w:p>
-    <w:p>
-      <w:pPr>
-        <w:pStyle w:val="Normal"/>
-        <w:rPr/>
-      </w:pPr>
-      <w:r>
-        <w:rPr/>
-      </w:r>
-    </w:p>
-    <w:p>
-      <w:pPr>
-        <w:pStyle w:val="Normal"/>
-        <w:rPr/>
-      </w:pPr>
-      <w:r>
-        <w:rPr/>
-      </w:r>
-    </w:p>
-    <w:p>
-      <w:pPr>
-        <w:pStyle w:val="Normal"/>
-        <w:rPr/>
-      </w:pPr>
-      <w:r>
-        <w:rPr/>
-      </w:r>
-    </w:p>
-    <w:p>
-      <w:pPr>
-        <w:pStyle w:val="Normal"/>
-        <w:rPr/>
-      </w:pPr>
-      <w:r>
-        <w:rPr/>
-      </w:r>
-    </w:p>
-    <w:p>
-      <w:pPr>
-        <w:pStyle w:val="Normal"/>
-        <w:rPr/>
-      </w:pPr>
-      <w:r>
-        <w:rPr/>
-        <w:tab/>
-      </w:r>
-    </w:p>
-    <w:p>
-      <w:pPr>
-        <w:pStyle w:val="Normal"/>
-        <w:rPr>
-          <w:b/>
+      </w:r>
+    </w:p>
+    <w:p>
+      <w:pPr>
+        <w:pStyle w:val="Normal"/>
+        <w:rPr/>
+      </w:pPr>
+      <w:r>
+        <w:rPr>
           <w:b/>
           <w:bCs/>
         </w:rPr>
+        <w:t xml:space="preserve">DISCUSSION </w:t>
+      </w:r>
+    </w:p>
+    <w:p>
+      <w:pPr>
+        <w:pStyle w:val="Normal"/>
+        <w:rPr/>
       </w:pPr>
       <w:r>
         <w:rPr>
           <w:b/>
           <w:bCs/>
         </w:rPr>
-        <w:t xml:space="preserve">DISCUSSION </w:t>
-      </w:r>
-    </w:p>
-    <w:p>
-      <w:pPr>
-        <w:pStyle w:val="Normal"/>
-        <w:rPr/>
-      </w:pPr>
-      <w:r>
-        <w:rPr/>
         <w:tab/>
-        <w:t>The primary functions of the Discussion are to answer the research question and/or put the results in context and explain their significance.  Discuss the results of your study and their significance.  Explain how your findings compare with existing knowledge on the subject.  Does your answer fit with current thinking?  Can you explain conflicts or discrepancies between your results and the results of others?  What new information is provided by your study that complements or contradicts previous work?  Provide the reader with a balanced presentation of the strengths and limitations.  End with a clear statement such as the implications of your findings, or with speculations based on the findings.</w:t>
-      </w:r>
-    </w:p>
-    <w:p>
-      <w:pPr>
-        <w:pStyle w:val="Normal"/>
-        <w:rPr/>
-      </w:pPr>
-      <w:r>
-        <w:rPr/>
-      </w:r>
-    </w:p>
-    <w:p>
-      <w:pPr>
-        <w:pStyle w:val="Normal"/>
-        <w:rPr/>
-      </w:pPr>
-      <w:r>
-        <w:rPr/>
-      </w:r>
-    </w:p>
-    <w:p>
-      <w:pPr>
-        <w:pStyle w:val="Normal"/>
-        <w:rPr/>
-      </w:pPr>
-      <w:r>
-        <w:rPr/>
-      </w:r>
-    </w:p>
-    <w:p>
-      <w:pPr>
-        <w:pStyle w:val="Normal"/>
-        <w:rPr/>
-      </w:pPr>
-      <w:r>
-        <w:rPr/>
-      </w:r>
-    </w:p>
-    <w:p>
-      <w:pPr>
-        <w:pStyle w:val="Normal"/>
-        <w:rPr/>
-      </w:pPr>
-      <w:r>
-        <w:rPr/>
-      </w:r>
-    </w:p>
-    <w:p>
-      <w:pPr>
-        <w:pStyle w:val="Normal"/>
-        <w:rPr>
-          <w:b/>
+      </w:r>
+      <w:r>
+        <w:rPr>
+          <w:b w:val="false"/>
+          <w:bCs w:val="false"/>
+        </w:rPr>
+        <w:t>The results shown in this work provide evidence that CNN-based segmentation methods can be used to improve the patient-specific modeling process for cardiovascular models. However, the CNN-based method is conditional on the availability of medical images with accurate annotated vessel centerlines. The fact that all CNN-based methods performed similarly indicates that the precise CNN architecture is not crucial, as long as the CNN has enough capacity to model the data.</w:t>
+      </w:r>
+    </w:p>
+    <w:p>
+      <w:pPr>
+        <w:pStyle w:val="Normal"/>
+        <w:rPr/>
+      </w:pPr>
+      <w:r>
+        <w:rPr/>
+        <w:tab/>
+        <w:t>The underperformance of the level set method in this case is most likely due to the fact that only one set of level set parameters was used for all images and not due to the level set method itself. The performance of the level set could be improved by using different level set parameters for different images. However, this precisely illustrates why the level set requires significant user intervention to be used across many different images. Once the CNNs have been trained, the CNN-based method is parameter free and therefore requires significantly less user intervention.</w:t>
+      </w:r>
+    </w:p>
+    <w:p>
+      <w:pPr>
+        <w:pStyle w:val="Normal"/>
+        <w:rPr/>
+      </w:pPr>
+      <w:r>
+        <w:rPr/>
+      </w:r>
+    </w:p>
+    <w:p>
+      <w:pPr>
+        <w:pStyle w:val="Normal"/>
+        <w:rPr/>
+      </w:pPr>
+      <w:r>
+        <w:rPr>
           <w:b/>
           <w:bCs/>
         </w:rPr>
+        <w:t>ACKNOWLEDGEMENTS</w:t>
+      </w:r>
+    </w:p>
+    <w:p>
+      <w:pPr>
+        <w:pStyle w:val="Normal"/>
+        <w:rPr/>
+      </w:pPr>
+      <w:r>
+        <w:rPr/>
+      </w:r>
+    </w:p>
+    <w:p>
+      <w:pPr>
+        <w:pStyle w:val="Normal"/>
+        <w:rPr/>
       </w:pPr>
       <w:r>
         <w:rPr>
           <w:b/>
           <w:bCs/>
         </w:rPr>
-        <w:t>ACKNOWLEDGEMENTS</w:t>
-      </w:r>
-    </w:p>
-    <w:p>
-      <w:pPr>
-        <w:pStyle w:val="Normal"/>
-        <w:rPr/>
-      </w:pPr>
-      <w:r>
-        <w:rPr/>
-        <w:tab/>
-        <w:t>Please acknowledge any grant or other funding support or the assistance of others as appropriate.</w:t>
-      </w:r>
-    </w:p>
-    <w:p>
-      <w:pPr>
-        <w:pStyle w:val="Normal"/>
-        <w:rPr/>
-      </w:pPr>
-      <w:r>
-        <w:rPr/>
-      </w:r>
-    </w:p>
-    <w:p>
-      <w:pPr>
-        <w:pStyle w:val="Normal"/>
-        <w:rPr/>
-      </w:pPr>
-      <w:r>
-        <w:rPr/>
-      </w:r>
-    </w:p>
-    <w:p>
-      <w:pPr>
-        <w:pStyle w:val="Normal"/>
-        <w:rPr/>
-      </w:pPr>
-      <w:r>
-        <w:rPr/>
-      </w:r>
-    </w:p>
-    <w:p>
-      <w:pPr>
-        <w:pStyle w:val="Normal"/>
-        <w:rPr>
-          <w:b/>
-          <w:b/>
-          <w:bCs/>
-        </w:rPr>
-      </w:pPr>
-      <w:r>
-        <w:rPr>
-          <w:b/>
-          <w:bCs/>
-        </w:rPr>
         <w:t xml:space="preserve">REFERENCES </w:t>
       </w:r>
     </w:p>
     <w:p>
       <w:pPr>
         <w:pStyle w:val="Normal"/>
-        <w:rPr/>
-      </w:pPr>
-      <w:r>
-        <w:rPr/>
-        <w:tab/>
-        <w:t>References should be arranged in numerical order according to the sequence of citations within the text.  Each reference should include the last name of at least the first author followed by his/her initials, the journal name, volume, pages and year.  You may include more detailed reference information if space in your particular abstract allows.</w:t>
-      </w:r>
-    </w:p>
-    <w:p>
-      <w:pPr>
-        <w:pStyle w:val="Normal"/>
-        <w:rPr/>
-      </w:pPr>
-      <w:r>
-        <w:rPr/>
-      </w:r>
-    </w:p>
-    <w:p>
-      <w:pPr>
-        <w:pStyle w:val="Normal"/>
-        <w:rPr/>
-      </w:pPr>
-      <w:r>
-        <w:rPr/>
-        <w:t>Sample Reference:</w:t>
-      </w:r>
-    </w:p>
-    <w:p>
-      <w:pPr>
-        <w:pStyle w:val="Normal"/>
-        <w:rPr/>
-      </w:pPr>
-      <w:r>
-        <w:rPr/>
+        <w:rPr>
+          <w:b w:val="false"/>
+          <w:b w:val="false"/>
+          <w:bCs w:val="false"/>
+        </w:rPr>
+      </w:pPr>
+      <w:r>
+        <w:rPr>
+          <w:b w:val="false"/>
+          <w:bCs w:val="false"/>
+        </w:rPr>
+        <w:t>[1] Samady, H et al., Circulation, 124:779-788, 2011.</w:t>
+      </w:r>
+    </w:p>
+    <w:p>
+      <w:pPr>
+        <w:pStyle w:val="Normal"/>
+        <w:rPr>
+          <w:b w:val="false"/>
+          <w:b w:val="false"/>
+          <w:bCs w:val="false"/>
+        </w:rPr>
+      </w:pPr>
+      <w:r>
+        <w:rPr>
+          <w:b w:val="false"/>
+          <w:bCs w:val="false"/>
+        </w:rPr>
+        <w:t>[2] Taylor, C A et al., Journal of the American College of Cardiology, 61:2233-2241, 2013.</w:t>
+      </w:r>
+    </w:p>
+    <w:p>
+      <w:pPr>
+        <w:pStyle w:val="Normal"/>
+        <w:rPr>
+          <w:b w:val="false"/>
+          <w:b w:val="false"/>
+          <w:bCs w:val="false"/>
+        </w:rPr>
+      </w:pPr>
+      <w:r>
+        <w:rPr>
+          <w:b w:val="false"/>
+          <w:bCs w:val="false"/>
+        </w:rPr>
+        <w:t>[3] Taylor, C A et al., Annu Rev Biomed Eng., 11:109-134, 2009.</w:t>
+      </w:r>
+    </w:p>
+    <w:p>
+      <w:pPr>
+        <w:pStyle w:val="Normal"/>
+        <w:rPr/>
+      </w:pPr>
+      <w:r>
+        <w:rPr>
+          <w:b w:val="false"/>
+          <w:bCs w:val="false"/>
+        </w:rPr>
+        <w:t xml:space="preserve">[4] </w:t>
+      </w:r>
+      <w:hyperlink r:id="rId5">
+        <w:r>
+          <w:rPr>
+            <w:rStyle w:val="InternetLink"/>
+            <w:b w:val="false"/>
+            <w:bCs w:val="false"/>
+          </w:rPr>
+          <w:t>http://simvascular.github.io/</w:t>
+        </w:r>
+      </w:hyperlink>
+      <w:r>
+        <w:rPr>
+          <w:b w:val="false"/>
+          <w:bCs w:val="false"/>
+        </w:rPr>
+        <w:t>, accessed on 01/10/2017.</w:t>
       </w:r>
     </w:p>
     <w:p>
@@ -2443,21 +2139,154 @@
         <w:rPr>
           <w:lang w:val="da-DK"/>
         </w:rPr>
-        <w:t xml:space="preserve">[5] Bergmann, G et al., </w:t>
-      </w:r>
-      <w:r>
-        <w:rPr>
-          <w:i/>
-          <w:iCs/>
+        <w:t>[5] Updegrove, A et al., Annals of Biomed Eng., 1-17, 2016.</w:t>
+      </w:r>
+    </w:p>
+    <w:p>
+      <w:pPr>
+        <w:pStyle w:val="Normal"/>
+        <w:rPr/>
+      </w:pPr>
+      <w:r>
+        <w:rPr>
           <w:lang w:val="da-DK"/>
         </w:rPr>
-        <w:t>J Biomech</w:t>
-      </w:r>
+        <w:t>[6] Osher, S and Sethian J A, Journal of Computational Physics, 79:12-49, 1988.</w:t>
+      </w:r>
+    </w:p>
+    <w:p>
+      <w:pPr>
+        <w:pStyle w:val="Normal"/>
+        <w:rPr/>
+      </w:pPr>
       <w:r>
         <w:rPr>
           <w:lang w:val="da-DK"/>
         </w:rPr>
-        <w:t>, 34:859-871, 2001.</w:t>
+        <w:t>[7] Wang, K C, PhD Thesis, Stanford University, 2001.</w:t>
+      </w:r>
+    </w:p>
+    <w:p>
+      <w:pPr>
+        <w:pStyle w:val="Normal"/>
+        <w:rPr/>
+      </w:pPr>
+      <w:r>
+        <w:rPr>
+          <w:lang w:val="da-DK"/>
+        </w:rPr>
+        <w:t>[8] Cai, J et al., MICCAI, 442-450, 2016.</w:t>
+      </w:r>
+    </w:p>
+    <w:p>
+      <w:pPr>
+        <w:pStyle w:val="Normal"/>
+        <w:rPr/>
+      </w:pPr>
+      <w:r>
+        <w:rPr>
+          <w:lang w:val="da-DK"/>
+        </w:rPr>
+        <w:t>[9] Kamnitsas, K et al., Medical Image Analysis, 36:61-78, 2017.</w:t>
+      </w:r>
+    </w:p>
+    <w:p>
+      <w:pPr>
+        <w:pStyle w:val="Normal"/>
+        <w:rPr/>
+      </w:pPr>
+      <w:r>
+        <w:rPr>
+          <w:lang w:val="da-DK"/>
+        </w:rPr>
+        <w:t>[10] Menze, B H et al., MICCAI-BRATS, 2015.</w:t>
+      </w:r>
+    </w:p>
+    <w:p>
+      <w:pPr>
+        <w:pStyle w:val="Normal"/>
+        <w:rPr/>
+      </w:pPr>
+      <w:r>
+        <w:rPr>
+          <w:lang w:val="da-DK"/>
+        </w:rPr>
+        <w:t>[11] Çiçek, Ö et al., MICCAI, 424-432, 2016.</w:t>
+      </w:r>
+    </w:p>
+    <w:p>
+      <w:pPr>
+        <w:pStyle w:val="Normal"/>
+        <w:rPr/>
+      </w:pPr>
+      <w:r>
+        <w:rPr>
+          <w:lang w:val="da-DK"/>
+        </w:rPr>
+        <w:t>[12] Merkow, J et al, MICCAI, 371-379, 2016</w:t>
+      </w:r>
+    </w:p>
+    <w:p>
+      <w:pPr>
+        <w:pStyle w:val="Normal"/>
+        <w:rPr/>
+      </w:pPr>
+      <w:r>
+        <w:rPr>
+          <w:lang w:val="da-DK"/>
+        </w:rPr>
+        <w:t xml:space="preserve">[13] </w:t>
+      </w:r>
+      <w:hyperlink r:id="rId6">
+        <w:r>
+          <w:rPr>
+            <w:rStyle w:val="InternetLink"/>
+            <w:lang w:val="da-DK"/>
+          </w:rPr>
+          <w:t>https://simtk.org/projects/cv-gmodels</w:t>
+        </w:r>
+      </w:hyperlink>
+      <w:r>
+        <w:rPr>
+          <w:lang w:val="da-DK"/>
+        </w:rPr>
+        <w:t>, accessed on 01/10/2017.</w:t>
+      </w:r>
+    </w:p>
+    <w:p>
+      <w:pPr>
+        <w:pStyle w:val="Normal"/>
+        <w:rPr/>
+      </w:pPr>
+      <w:r>
+        <w:rPr>
+          <w:lang w:val="da-DK"/>
+        </w:rPr>
+        <w:t>[14] Huang, Q et al., arXiv:1603.09742, 2016</w:t>
+      </w:r>
+    </w:p>
+    <w:p>
+      <w:pPr>
+        <w:pStyle w:val="Normal"/>
+        <w:rPr/>
+      </w:pPr>
+      <w:r>
+        <w:rPr>
+          <w:lang w:val="da-DK"/>
+        </w:rPr>
+        <w:t>[15] Xie, S and Tu, Z, ICCV, 1395-1403, 2015</w:t>
+      </w:r>
+    </w:p>
+    <w:p>
+      <w:pPr>
+        <w:pStyle w:val="Normal"/>
+        <w:rPr/>
+      </w:pPr>
+      <w:r>
+        <w:rPr>
+          <w:lang w:val="da-DK"/>
+        </w:rPr>
+        <w:t>[16] Everingham, M, IJCV, 2:303-338, 2010</w:t>
       </w:r>
     </w:p>
     <w:p>
@@ -2470,8 +2299,8 @@
       </w:r>
     </w:p>
     <w:sectPr>
-      <w:headerReference w:type="default" r:id="rId2"/>
-      <w:footerReference w:type="default" r:id="rId3"/>
+      <w:headerReference w:type="default" r:id="rId7"/>
+      <w:footerReference w:type="default" r:id="rId8"/>
       <w:type w:val="nextPage"/>
       <w:pgSz w:w="12240" w:h="15840"/>
       <w:pgMar w:left="720" w:right="720" w:header="720" w:top="777" w:footer="720" w:bottom="1440" w:gutter="0"/>

</xml_diff>

<commit_message>
got it down to two pages
</commit_message>
<xml_diff>
--- a/sb3c2017/SB3C2017_Abstract-Template_Instructions/SB3C2017_Abstract.docx
+++ b/sb3c2017/SB3C2017_Abstract-Template_Instructions/SB3C2017_Abstract.docx
@@ -19,7 +19,7 @@
                 <wp:positionV relativeFrom="page">
                   <wp:posOffset>457200</wp:posOffset>
                 </wp:positionV>
-                <wp:extent cx="4119880" cy="462280"/>
+                <wp:extent cx="4122420" cy="464820"/>
                 <wp:effectExtent l="0" t="0" r="0" b="0"/>
                 <wp:wrapTight wrapText="bothSides">
                   <wp:wrapPolygon edited="0">
@@ -38,7 +38,7 @@
                       <wps:spPr>
                         <a:xfrm>
                           <a:off x="0" y="0"/>
-                          <a:ext cx="4119120" cy="461520"/>
+                          <a:ext cx="4121640" cy="464040"/>
                         </a:xfrm>
                         <a:prstGeom prst="rect">
                           <a:avLst/>
@@ -134,7 +134,7 @@
           </mc:Choice>
           <mc:Fallback>
             <w:pict>
-              <v:rect id="shape_0" ID="BEDVol" fillcolor="white" stroked="t" style="position:absolute;margin-left:253.4pt;margin-top:36pt;width:324.3pt;height:36.3pt;mso-position-horizontal-relative:page;mso-position-vertical-relative:page" wp14:anchorId="3A07452D">
+              <v:rect id="shape_0" ID="BEDVol" fillcolor="white" stroked="t" style="position:absolute;margin-left:253.4pt;margin-top:36pt;width:324.5pt;height:36.5pt;mso-position-horizontal-relative:page;mso-position-vertical-relative:page" wp14:anchorId="3A07452D">
                 <w10:wrap type="square"/>
                 <v:fill o:detectmouseclick="t" type="solid" color2="black"/>
                 <v:stroke color="white" weight="9360" joinstyle="miter" endcap="flat"/>
@@ -217,7 +217,7 @@
                 <wp:positionV relativeFrom="page">
                   <wp:posOffset>1828800</wp:posOffset>
                 </wp:positionV>
-                <wp:extent cx="5948680" cy="690880"/>
+                <wp:extent cx="5951220" cy="693420"/>
                 <wp:effectExtent l="0" t="0" r="0" b="0"/>
                 <wp:wrapTopAndBottom/>
                 <wp:docPr id="3" name="Title"/>
@@ -228,7 +228,7 @@
                       <wps:spPr>
                         <a:xfrm>
                           <a:off x="0" y="0"/>
-                          <a:ext cx="5947920" cy="690120"/>
+                          <a:ext cx="5950440" cy="692640"/>
                         </a:xfrm>
                         <a:prstGeom prst="rect">
                           <a:avLst/>
@@ -264,7 +264,7 @@
                                 <w:sz w:val="24"/>
                                 <w:szCs w:val="24"/>
                               </w:rPr>
-                              <w:t>Cardiovascular Segmentation with Convolutional Neural Networks</w:t>
+                              <w:t>ACCELERATING Cardiovascular Segmentation with Convolutional Neural Networks</w:t>
                             </w:r>
                           </w:p>
                         </w:txbxContent>
@@ -280,7 +280,7 @@
           </mc:Choice>
           <mc:Fallback>
             <w:pict>
-              <v:rect id="shape_0" ID="Title" fillcolor="white" stroked="t" style="position:absolute;margin-left:72pt;margin-top:144pt;width:468.3pt;height:54.3pt;mso-position-horizontal-relative:page;mso-position-vertical-relative:page" wp14:anchorId="081D1425">
+              <v:rect id="shape_0" ID="Title" fillcolor="white" stroked="t" style="position:absolute;margin-left:72pt;margin-top:144pt;width:468.5pt;height:54.5pt;mso-position-horizontal-relative:page;mso-position-vertical-relative:page" wp14:anchorId="081D1425">
                 <w10:wrap type="square"/>
                 <v:fill o:detectmouseclick="t" type="solid" color2="black"/>
                 <v:stroke color="white" weight="9360" joinstyle="miter" endcap="flat"/>
@@ -299,7 +299,7 @@
                           <w:sz w:val="24"/>
                           <w:szCs w:val="24"/>
                         </w:rPr>
-                        <w:t>Cardiovascular Segmentation with Convolutional Neural Networks</w:t>
+                        <w:t>ACCELERATING Cardiovascular Segmentation with Convolutional Neural Networks</w:t>
                       </w:r>
                     </w:p>
                   </w:txbxContent>
@@ -319,7 +319,7 @@
                 <wp:positionV relativeFrom="page">
                   <wp:posOffset>2514600</wp:posOffset>
                 </wp:positionV>
-                <wp:extent cx="5948680" cy="590550"/>
+                <wp:extent cx="5951220" cy="593090"/>
                 <wp:effectExtent l="0" t="0" r="0" b="0"/>
                 <wp:wrapTopAndBottom/>
                 <wp:docPr id="5" name="Authors"/>
@@ -330,7 +330,7 @@
                       <wps:spPr>
                         <a:xfrm>
                           <a:off x="0" y="0"/>
-                          <a:ext cx="5947920" cy="590040"/>
+                          <a:ext cx="5950440" cy="592560"/>
                         </a:xfrm>
                         <a:prstGeom prst="rect">
                           <a:avLst/>
@@ -379,7 +379,7 @@
           </mc:Choice>
           <mc:Fallback>
             <w:pict>
-              <v:rect id="shape_0" ID="Authors" fillcolor="white" stroked="t" style="position:absolute;margin-left:72pt;margin-top:198pt;width:468.3pt;height:46.4pt;mso-position-horizontal-relative:page;mso-position-vertical-relative:page" wp14:anchorId="2762B3AC">
+              <v:rect id="shape_0" ID="Authors" fillcolor="white" stroked="t" style="position:absolute;margin-left:72pt;margin-top:198pt;width:468.5pt;height:46.6pt;mso-position-horizontal-relative:page;mso-position-vertical-relative:page" wp14:anchorId="2762B3AC">
                 <w10:wrap type="square"/>
                 <v:fill o:detectmouseclick="t" type="solid" color2="black"/>
                 <v:stroke color="white" weight="9360" joinstyle="miter" endcap="flat"/>
@@ -415,7 +415,7 @@
                 <wp:positionV relativeFrom="page">
                   <wp:posOffset>3124200</wp:posOffset>
                 </wp:positionV>
-                <wp:extent cx="2976880" cy="690880"/>
+                <wp:extent cx="2979420" cy="693420"/>
                 <wp:effectExtent l="0" t="0" r="0" b="0"/>
                 <wp:wrapTopAndBottom/>
                 <wp:docPr id="7" name="Affiliation 1"/>
@@ -426,7 +426,7 @@
                       <wps:spPr>
                         <a:xfrm>
                           <a:off x="0" y="0"/>
-                          <a:ext cx="2976120" cy="690120"/>
+                          <a:ext cx="2978640" cy="692640"/>
                         </a:xfrm>
                         <a:prstGeom prst="rect">
                           <a:avLst/>
@@ -515,7 +515,7 @@
           </mc:Choice>
           <mc:Fallback>
             <w:pict>
-              <v:rect id="shape_0" ID="Affiliation 1" fillcolor="white" stroked="t" style="position:absolute;margin-left:72pt;margin-top:246pt;width:234.3pt;height:54.3pt;mso-position-horizontal-relative:page;mso-position-vertical-relative:page" wp14:anchorId="6ABB109A">
+              <v:rect id="shape_0" ID="Affiliation 1" fillcolor="white" stroked="t" style="position:absolute;margin-left:72pt;margin-top:246pt;width:234.5pt;height:54.5pt;mso-position-horizontal-relative:page;mso-position-vertical-relative:page" wp14:anchorId="6ABB109A">
                 <w10:wrap type="square"/>
                 <v:fill o:detectmouseclick="t" type="solid" color2="black"/>
                 <v:stroke color="white" weight="9360" joinstyle="miter" endcap="flat"/>
@@ -591,7 +591,7 @@
                 <wp:positionV relativeFrom="page">
                   <wp:posOffset>3124200</wp:posOffset>
                 </wp:positionV>
-                <wp:extent cx="2976880" cy="690880"/>
+                <wp:extent cx="2979420" cy="693420"/>
                 <wp:effectExtent l="0" t="0" r="0" b="0"/>
                 <wp:wrapTopAndBottom/>
                 <wp:docPr id="9" name="Affiliation 2"/>
@@ -602,7 +602,7 @@
                       <wps:spPr>
                         <a:xfrm>
                           <a:off x="0" y="0"/>
-                          <a:ext cx="2976120" cy="690120"/>
+                          <a:ext cx="2978640" cy="692640"/>
                         </a:xfrm>
                         <a:prstGeom prst="rect">
                           <a:avLst/>
@@ -683,7 +683,7 @@
           </mc:Choice>
           <mc:Fallback>
             <w:pict>
-              <v:rect id="shape_0" ID="Affiliation 2" fillcolor="white" stroked="t" style="position:absolute;margin-left:306pt;margin-top:246pt;width:234.3pt;height:54.3pt;mso-position-horizontal-relative:page;mso-position-vertical-relative:page" wp14:anchorId="1FE2D74A">
+              <v:rect id="shape_0" ID="Affiliation 2" fillcolor="white" stroked="t" style="position:absolute;margin-left:306pt;margin-top:246pt;width:234.5pt;height:54.5pt;mso-position-horizontal-relative:page;mso-position-vertical-relative:page" wp14:anchorId="1FE2D74A">
                 <w10:wrap type="square"/>
                 <v:fill o:detectmouseclick="t" type="solid" color2="black"/>
                 <v:stroke color="white" weight="9360" joinstyle="miter" endcap="flat"/>
@@ -743,18 +743,18 @@
         <mc:AlternateContent>
           <mc:Choice Requires="wps">
             <w:drawing>
-              <wp:anchor behindDoc="0" distT="0" distB="0" distL="114300" distR="114300" simplePos="0" locked="0" layoutInCell="1" allowOverlap="1" relativeHeight="7" wp14:anchorId="4165B3C0">
+              <wp:anchor behindDoc="0" distT="0" distB="0" distL="0" distR="0" simplePos="0" locked="0" layoutInCell="1" allowOverlap="1" relativeHeight="7">
                 <wp:simplePos x="0" y="0"/>
                 <wp:positionH relativeFrom="page">
-                  <wp:posOffset>2400300</wp:posOffset>
+                  <wp:align>center</wp:align>
                 </wp:positionH>
                 <wp:positionV relativeFrom="page">
                   <wp:posOffset>3810000</wp:posOffset>
                 </wp:positionV>
-                <wp:extent cx="2976880" cy="690880"/>
+                <wp:extent cx="2979420" cy="693420"/>
                 <wp:effectExtent l="0" t="0" r="0" b="0"/>
-                <wp:wrapTopAndBottom/>
-                <wp:docPr id="11" name="Affiliation 3"/>
+                <wp:wrapNone/>
+                <wp:docPr id="11" name="Frame6"/>
                 <a:graphic xmlns:a="http://schemas.openxmlformats.org/drawingml/2006/main">
                   <a:graphicData uri="http://schemas.microsoft.com/office/word/2010/wordprocessingShape">
                     <wps:wsp>
@@ -762,19 +762,14 @@
                       <wps:spPr>
                         <a:xfrm>
                           <a:off x="0" y="0"/>
-                          <a:ext cx="2976120" cy="690120"/>
+                          <a:ext cx="2978640" cy="692640"/>
                         </a:xfrm>
                         <a:prstGeom prst="rect">
                           <a:avLst/>
                         </a:prstGeom>
-                        <a:solidFill>
-                          <a:srgbClr val="ffffff"/>
-                        </a:solidFill>
-                        <a:ln w="9360">
-                          <a:solidFill>
-                            <a:srgbClr val="ffffff"/>
-                          </a:solidFill>
-                          <a:miter/>
+                        <a:noFill/>
+                        <a:ln>
+                          <a:noFill/>
                         </a:ln>
                       </wps:spPr>
                       <wps:style>
@@ -838,7 +833,7 @@
                           </w:p>
                         </w:txbxContent>
                       </wps:txbx>
-                      <wps:bodyPr lIns="64080" rIns="64080" bIns="0">
+                      <wps:bodyPr lIns="54000" rIns="54000" tIns="54000" bIns="54000">
                         <a:noAutofit/>
                       </wps:bodyPr>
                     </wps:wsp>
@@ -849,10 +844,10 @@
           </mc:Choice>
           <mc:Fallback>
             <w:pict>
-              <v:rect id="shape_0" ID="Affiliation 3" fillcolor="white" stroked="t" style="position:absolute;margin-left:189pt;margin-top:300pt;width:234.3pt;height:54.3pt;mso-position-horizontal-relative:page;mso-position-vertical-relative:page" wp14:anchorId="4165B3C0">
+              <v:rect id="shape_0" ID="Frame6" stroked="f" style="position:absolute;margin-left:188.7pt;margin-top:300pt;width:234.5pt;height:54.5pt;mso-position-horizontal:center;mso-position-horizontal-relative:page;mso-position-vertical-relative:page">
                 <w10:wrap type="square"/>
-                <v:fill o:detectmouseclick="t" type="solid" color2="black"/>
-                <v:stroke color="white" weight="9360" joinstyle="miter" endcap="flat"/>
+                <v:fill o:detectmouseclick="t" on="false"/>
+                <v:stroke color="#3465a4" joinstyle="round" endcap="flat"/>
                 <v:textbox>
                   <w:txbxContent>
                     <w:p>
@@ -929,7 +924,7 @@
       <w:r>
         <w:rPr/>
         <w:tab/>
-        <w:t xml:space="preserve">In recent years, numerical simulations of cardiovascular biomechanics have been shown to have a range of useful applications, such as aiding in understanding cardiovascular biomechanics and clinical applications such as analysis of atherosclerosis </w:t>
+        <w:t xml:space="preserve">In recent years, numerical simulations of cardiovascular hemodynamics have improved our understanding of cardiovascular biomechanics relevant to a range of clinical applications such as atherosclerosis </w:t>
       </w:r>
       <w:r>
         <w:rPr>
@@ -940,7 +935,7 @@
       </w:r>
       <w:r>
         <w:rPr/>
-        <w:t xml:space="preserve"> and coronary artery disease [2]. However, cardiovascular biomechanics simulations require accurate three dimensional digital models of the cardiovascular anatomy of the subject under consideration. The process of digital anatomical model construction for a particular subject is known as patient-specific modeling [</w:t>
+        <w:t xml:space="preserve"> and coronary artery disease [2]. However, cardiovascular simulations require construction of accurate three dimensional patient-specific models of the cardiovascular anatomy based on medical image data [</w:t>
       </w:r>
       <w:r>
         <w:rPr>
@@ -951,7 +946,7 @@
       </w:r>
       <w:r>
         <w:rPr/>
-        <w:t>. During model construction, typically volumetric medical images, such as magnetic resonance (MR) or computed tomography (CT) scans, are used.</w:t>
+        <w:t>. Models are typically constructed from magnetic resonance (MR) or computed tomography (CT) scans.</w:t>
       </w:r>
     </w:p>
     <w:p>
@@ -980,7 +975,7 @@
       </w:r>
       <w:r>
         <w:rPr/>
-        <w:t>. SimVascular contains functionality to visualize and segment medical images, construct meshes for numerical simulations and perform cardiovascular fluid dynamics and fluid-structure interaction simulations. At present, to segment medical images with SimVascular, users may perform manual segmentation or use a number of classical image processing methods such as thresholding [5] or active contours [</w:t>
+        <w:t>. SimVascular contains functionality to visualize and segment medical images, construct meshes for numerical simulations and perform cardiovascular fluid dynamics and fluid-structure interaction simulations. At present, to segment medical images with SimVascular, users often perform manual segmentation or use classical image processing methods such as thresholding [5] or active contours [</w:t>
       </w:r>
       <w:r>
         <w:rPr>
@@ -1001,7 +996,7 @@
           <w:bCs w:val="false"/>
         </w:rPr>
         <w:tab/>
-        <w:t>Manual segmentation produces accurate segmentations, however it requires significant time, effort and expertise from the user. Classical image processing methods can also be used to produce high-quality segmentations but typically require significant time investments to tune method specific parameters which are sensitive to individual image quality, anatomical region and vessel size. As such it is difficult to use manual segmentation and classical image processing methods on large numbers of medical images, containing varying anatomical regions. Medical image segmentation is thus a significant bottleneck in performing numerical cardiovascular biomechanics simulations, both for users of SimVascular and for patient-specific modeling in general. It is therefore desirable to find, or develop, cardiovascular medical image segmentation methods that can be used without significant user intervention across a wide range of medical images.</w:t>
+        <w:t>The image segmentation process often requires laborious user intervention, making the modeling process cumbersome and time-consuming, and preventing high-throughput model generation for large patient cohorts. It also introduces user variability. Medical image segmentation is thus a significant bottleneck in performing  cardiovascular simulations. It is therefore desirable to find, or develop, cardiovascular medical image segmentation methods that can be used without significant user intervention across a range of medical images.</w:t>
       </w:r>
     </w:p>
     <w:p>
@@ -1012,7 +1007,7 @@
       <w:r>
         <w:rPr/>
         <w:tab/>
-        <w:t>Convolutional Neural Networks (CNNs) are a class of machine learning models tailored towards processing visual data. Recently (CNNs) have been used to develop accurate medical image processing methods. Example applications include, among others, pancreas segmentation [8</w:t>
+        <w:t>Convolutional Neural Networks (CNNs) are machine learning models tailored for processing visual data. Example medical image processing methods developed with CNNs include, among others, pancreas segmentation [8</w:t>
       </w:r>
       <w:r>
         <w:rPr>
@@ -1045,7 +1040,18 @@
       <w:r>
         <w:rPr/>
         <w:tab/>
-        <w:t xml:space="preserve">   However, it is not evident how to use segmentations produced by CNNs to construct patient-specific models that can be used for cardiovascular biomechanics simulations. Therefore in this work we propose a method with which CNN-based segmentations of medical images can be used to construct accurate 3D cardiovascular models that can then be used for numerical blood flow simulations. The method consists of (1) using CNNs to segment image patches extracted from medical images with user-annotated vessel centerlines, (2) extracting vessel boundaries from the produced segmentations, and (3) combining the extracted boundaries to form a solid model. We demonstrate that a CNN-based approach outperforms an active contour method when compared to vessel boundaries produced by users with manual segmentation.</w:t>
+        <w:t xml:space="preserve">   </w:t>
+      </w:r>
+      <w:r>
+        <w:rPr>
+          <w:sz w:val="18"/>
+          <w:szCs w:val="18"/>
+        </w:rPr>
+        <w:t>In this work we propose a CNN-based medical image segmentation method that can be used to construct accurate 3D</w:t>
+      </w:r>
+      <w:r>
+        <w:rPr/>
+        <w:t xml:space="preserve"> cardiovascular models for numerical blood flow simulations. The method consists of (1) using CNNs to segment image patches extracted from medical images with user-annotated vessel centerlines, (2) extracting vessel boundaries from the segmentations, and (3) combining the extracted boundaries to form a solid model. We demonstrate that the CNN approach outperforms an active contour method when compared to manually segmented vessel boundaries.</w:t>
       </w:r>
     </w:p>
     <w:p>
@@ -1087,26 +1093,230 @@
           <w:b w:val="false"/>
           <w:bCs w:val="false"/>
         </w:rPr>
-        <w:t>The proposed method for cardiovascular model construction in this work is based on the current model construction process available through SimVascular that is described in [5][7]. An outline of the model construction process is shown in Figure 1. In the first step users load a 3D medical image and annotate vessel centerlines by selecting (x,y,z) coordinates in the image. For the second step, segmentations can be produced along individual vessels, using an intensity probe that displays the image intensity along the vessel. During the third step solid models for each vessel are constructed by lofting the segmentations from step 2. Finally a single solid model is made by combining the individual vessel models.</w:t>
-      </w:r>
-    </w:p>
-    <w:p>
-      <w:pPr>
-        <w:pStyle w:val="Normal"/>
-        <w:ind w:firstLine="360"/>
-        <w:rPr/>
-      </w:pPr>
-      <w:r>
-        <w:rPr/>
-      </w:r>
-    </w:p>
-    <w:p>
-      <w:pPr>
-        <w:pStyle w:val="Normal"/>
-        <w:ind w:firstLine="360"/>
-        <w:rPr/>
-      </w:pPr>
-      <w:r>
+        <w:t>The proposed method for cardiovascular model construction in this work is based on the current model construction process available through SimVascular [5][7]. An outline of the model construction process is shown in Figure 1. In the first step users load a 3D medical image and annotate vessel centerlines by selecting (x,y,z) coordinates in the image. For the second step, segmentations can be produced along individual vessels, using an intensity probe that displays the image intensity along the vessel. During the third step solid models for each vessel are constructed by lofting the segmentations from step 2.</w:t>
+      </w:r>
+    </w:p>
+    <w:p>
+      <w:pPr>
+        <w:pStyle w:val="Normal"/>
+        <w:ind w:hanging="0"/>
+        <w:rPr/>
+      </w:pPr>
+      <w:r>
+        <w:rPr/>
+        <w:tab/>
+        <w:t xml:space="preserve">Centerline annotation and vessel segmentation are the most time consuming parts of the model construction process. The proposed method in this work is aimed at improving the vessel segmentation step. In the proposed method, the image patch of the intensity probe is given as input to a CNN that has been trained to output a binary image. The pixels of the binary image are classified by the CNN as being inside or outside of a blood vessel, where outside or inside are denoted by pixel values of 0 and 1 respectively. Vessel boundaries are then extracted from the segmentation with the marching squares algorithm. </w:t>
+        <w:tab/>
+        <w:t>For CNN architectures we build a simple fully-convolutional CNN with both convolutional and fully-connected layers. Our CNN architecture has been designed to localize vessels close to the centerline, hence we denote it as Region-Selection Network (RSN). Further, we apply the object-boundary guided segmantic segmentation method [</w:t>
+      </w:r>
+      <w:r>
+        <w:rPr>
+          <w:b w:val="false"/>
+          <w:bCs w:val="false"/>
+        </w:rPr>
+        <w:t>14] to RSN and call the CNN obtained in this way Object-Boundary Guided RSN (OBG_RSN).</w:t>
+      </w:r>
+      <w:r>
+        <w:rPr/>
+        <w:t xml:space="preserve">  We additionally retrain the Holistically-Nested edge-detection (HED) [15</w:t>
+      </w:r>
+      <w:r>
+        <w:rPr>
+          <w:b w:val="false"/>
+          <w:bCs w:val="false"/>
+        </w:rPr>
+        <w:t>]</w:t>
+      </w:r>
+      <w:r>
+        <w:rPr/>
+        <w:t xml:space="preserve"> and I2INet [12</w:t>
+      </w:r>
+      <w:r>
+        <w:rPr>
+          <w:b w:val="false"/>
+          <w:bCs w:val="false"/>
+        </w:rPr>
+        <w:t xml:space="preserve">] architectures as these are state of the art for edge-detection and cardiovascular edge-detection respectively. The training, validation and test datasets consist of 17331, 3036 and 1831 image patches respectively, with dimensions of 64x64 pixels. The data is split so that image patches from the same medical image are always in the same set. As a baseline classical image processing method we use the level set method available in SimVascular [7], with a fixed set of parameters tuned to produce accurate segmentations on a reference aorta model. </w:t>
+        <w:tab/>
+        <w:t xml:space="preserve">To assess the quality of vessel boundaries produced by each method we computed the Jaccard distance error metric [16] (equation 1) with respect to user-produced vessel boundaries. </w:t>
+      </w:r>
+      <w:r>
+        <w:rPr>
+          <w:b w:val="false"/>
+          <w:bCs w:val="false"/>
+          <w:i/>
+          <w:iCs/>
+        </w:rPr>
+        <w:t>A</w:t>
+      </w:r>
+      <w:r>
+        <w:rPr>
+          <w:b w:val="false"/>
+          <w:bCs w:val="false"/>
+        </w:rPr>
+        <w:t xml:space="preserve"> and </w:t>
+      </w:r>
+      <w:r>
+        <w:rPr>
+          <w:b w:val="false"/>
+          <w:bCs w:val="false"/>
+          <w:i/>
+          <w:iCs/>
+        </w:rPr>
+        <w:t>B</w:t>
+      </w:r>
+      <w:r>
+        <w:rPr>
+          <w:b w:val="false"/>
+          <w:bCs w:val="false"/>
+        </w:rPr>
+        <w:t xml:space="preserve"> denote sets and </w:t>
+      </w:r>
+      <w:r>
+        <w:rPr>
+          <w:b w:val="false"/>
+          <w:bCs w:val="false"/>
+          <w:i/>
+          <w:iCs/>
+        </w:rPr>
+        <w:t>|A|</w:t>
+      </w:r>
+      <w:r>
+        <w:rPr>
+          <w:b w:val="false"/>
+          <w:bCs w:val="false"/>
+        </w:rPr>
+        <w:t xml:space="preserve"> denotes cardinality of set </w:t>
+      </w:r>
+      <w:r>
+        <w:rPr>
+          <w:b w:val="false"/>
+          <w:bCs w:val="false"/>
+          <w:i/>
+          <w:iCs/>
+        </w:rPr>
+        <w:t>A</w:t>
+      </w:r>
+      <w:r>
+        <w:rPr>
+          <w:b w:val="false"/>
+          <w:bCs w:val="false"/>
+        </w:rPr>
+        <w:t xml:space="preserve">. </w:t>
+      </w:r>
+      <w:r>
+        <w:rPr>
+          <w:b w:val="false"/>
+          <w:bCs w:val="false"/>
+          <w:i/>
+          <w:iCs/>
+        </w:rPr>
+        <w:t>J(A,B)</w:t>
+      </w:r>
+      <w:r>
+        <w:rPr>
+          <w:b w:val="false"/>
+          <w:bCs w:val="false"/>
+        </w:rPr>
+        <w:t xml:space="preserve"> is </w:t>
+      </w:r>
+      <w:r>
+        <w:rPr>
+          <w:b w:val="false"/>
+          <w:bCs w:val="false"/>
+          <w:i/>
+          <w:iCs/>
+        </w:rPr>
+        <w:t>0</w:t>
+      </w:r>
+      <w:r>
+        <w:rPr>
+          <w:b w:val="false"/>
+          <w:bCs w:val="false"/>
+        </w:rPr>
+        <w:t xml:space="preserve"> if </w:t>
+      </w:r>
+      <w:r>
+        <w:rPr>
+          <w:b w:val="false"/>
+          <w:bCs w:val="false"/>
+          <w:i/>
+          <w:iCs/>
+        </w:rPr>
+        <w:t>A</w:t>
+      </w:r>
+      <w:r>
+        <w:rPr>
+          <w:b w:val="false"/>
+          <w:bCs w:val="false"/>
+        </w:rPr>
+        <w:t xml:space="preserve"> and </w:t>
+      </w:r>
+      <w:r>
+        <w:rPr>
+          <w:b w:val="false"/>
+          <w:bCs w:val="false"/>
+          <w:i/>
+          <w:iCs/>
+        </w:rPr>
+        <w:t>B</w:t>
+      </w:r>
+      <w:r>
+        <w:rPr>
+          <w:b w:val="false"/>
+          <w:bCs w:val="false"/>
+        </w:rPr>
+        <w:t xml:space="preserve"> are non-overlapping and 1 if </w:t>
+      </w:r>
+      <w:r>
+        <w:rPr>
+          <w:b w:val="false"/>
+          <w:bCs w:val="false"/>
+          <w:i w:val="false"/>
+          <w:iCs w:val="false"/>
+        </w:rPr>
+        <w:t>they</w:t>
+      </w:r>
+      <w:r>
+        <w:rPr>
+          <w:b w:val="false"/>
+          <w:bCs w:val="false"/>
+        </w:rPr>
+        <w:t xml:space="preserve"> are the same. As such the Jaccard distance allows the similarity between vessel boundaries to be quantified.</w:t>
+      </w:r>
+    </w:p>
+    <w:p>
+      <w:pPr>
+        <w:pStyle w:val="Normal"/>
+        <w:ind w:hanging="0"/>
+        <w:rPr>
+          <w:b w:val="false"/>
+          <w:b w:val="false"/>
+          <w:bCs w:val="false"/>
+        </w:rPr>
+      </w:pPr>
+      <w:r>
+        <w:rPr>
+          <w:b w:val="false"/>
+          <w:bCs w:val="false"/>
+        </w:rPr>
+      </w:r>
+    </w:p>
+    <w:p>
+      <w:pPr>
+        <w:pStyle w:val="Normal"/>
+        <w:ind w:hanging="0"/>
+        <w:rPr>
+          <w:b w:val="false"/>
+          <w:b w:val="false"/>
+          <w:bCs w:val="false"/>
+        </w:rPr>
+      </w:pPr>
+      <w:r>
+        <w:rPr>
+          <w:b w:val="false"/>
+          <w:bCs w:val="false"/>
+        </w:rPr>
         <w:drawing>
           <wp:anchor behindDoc="0" distT="0" distB="0" distL="0" distR="0" simplePos="0" locked="0" layoutInCell="1" allowOverlap="1" relativeHeight="8">
             <wp:simplePos x="0" y="0"/>
@@ -1116,7 +1326,7 @@
             <wp:positionV relativeFrom="paragraph">
               <wp:posOffset>635</wp:posOffset>
             </wp:positionV>
-            <wp:extent cx="3255645" cy="1521460"/>
+            <wp:extent cx="2238375" cy="1047750"/>
             <wp:effectExtent l="0" t="0" r="0" b="0"/>
             <wp:wrapSquare wrapText="largest"/>
             <wp:docPr id="13" name="Image1" descr=""/>
@@ -1141,7 +1351,7 @@
                   <pic:spPr bwMode="auto">
                     <a:xfrm>
                       <a:off x="0" y="0"/>
-                      <a:ext cx="3255645" cy="1521460"/>
+                      <a:ext cx="2238375" cy="1047750"/>
                     </a:xfrm>
                     <a:prstGeom prst="rect">
                       <a:avLst/>
@@ -1153,253 +1363,45 @@
           </wp:anchor>
         </w:drawing>
       </w:r>
+    </w:p>
+    <w:p>
+      <w:pPr>
+        <w:pStyle w:val="Normal"/>
+        <w:ind w:firstLine="1080"/>
+        <w:jc w:val="right"/>
+        <w:rPr/>
+      </w:pPr>
+      <w:r>
+        <w:rPr/>
+      </w:r>
+    </w:p>
+    <w:p>
+      <w:pPr>
+        <w:pStyle w:val="Normal"/>
+        <w:ind w:hanging="0"/>
+        <w:jc w:val="both"/>
+        <w:rPr/>
+      </w:pPr>
       <w:r>
         <w:rPr>
           <w:b/>
           <w:bCs/>
         </w:rPr>
-        <w:t>F</w:t>
+        <w:t>Figure 1: Cardiovascular model construction process in Simvascular (from [3]</w:t>
+      </w:r>
+      <w:r>
+        <w:rPr>
+          <w:b w:val="false"/>
+          <w:bCs w:val="false"/>
+        </w:rPr>
+        <w:t>)</w:t>
       </w:r>
       <w:r>
         <w:rPr>
           <w:b/>
           <w:bCs/>
         </w:rPr>
-        <w:t>igure 1: Outline of cardiovascular model construction process in Simvascular (taken from [</w:t>
-      </w:r>
-      <w:r>
-        <w:rPr>
-          <w:b/>
-          <w:bCs/>
-        </w:rPr>
-        <w:t>3]</w:t>
-      </w:r>
-      <w:r>
-        <w:rPr>
-          <w:b w:val="false"/>
-          <w:bCs w:val="false"/>
-        </w:rPr>
-        <w:t>)</w:t>
-      </w:r>
-      <w:r>
-        <w:rPr>
-          <w:b/>
-          <w:bCs/>
-        </w:rPr>
-        <w:t xml:space="preserve">. Left: User-annotated vessel centerlines and medical image intensity probe, Middle: Vessel centerlines with user constructed vessel boundaries, Right: Solid model constructed by lofting vessel boundaries. </w:t>
-      </w:r>
-    </w:p>
-    <w:p>
-      <w:pPr>
-        <w:pStyle w:val="Normal"/>
-        <w:ind w:hanging="0"/>
-        <w:rPr/>
-      </w:pPr>
-      <w:r>
-        <w:rPr/>
-      </w:r>
-    </w:p>
-    <w:p>
-      <w:pPr>
-        <w:pStyle w:val="Normal"/>
-        <w:ind w:hanging="0"/>
-        <w:rPr/>
-      </w:pPr>
-      <w:r>
-        <w:rPr/>
-        <w:tab/>
-        <w:t xml:space="preserve">Centerline annotation and vessel segmentation are the most time consuming parts of the model construction process. The proposed method in this work is aimed at improving the vessel segmentation step. Currently segmentations can be produced by either manually segmenting the image patch displayed by the intensity probe or by applying classical image processing methods on the image patch. For the new proposed method, the image patch of the intensity probe is given as input to a CNN that has been trained to output a binary image. The pixels of the binary image are classified by the CNN as being inside or outside of a blood vessel, where outside or inside are denoted by pixels values of 0 and 1 respectively. Vessel boundaries are then extracted from the segmentation with the marching squares algorithm. </w:t>
-        <w:tab/>
-        <w:t>For CNN architectures we build a simple fully-convolutional CNN with both convolutional and fully-connected layers. Our CNN architecture has been designed to localize vessels close to the centerline, hence we denote it as Region-Selection Network (RSN). As a further step we apply the object-boundary guided segmantic segmentation method of [</w:t>
-      </w:r>
-      <w:r>
-        <w:rPr>
-          <w:b w:val="false"/>
-          <w:bCs w:val="false"/>
-        </w:rPr>
-        <w:t>14] to RSN and call the CNN obtained in this way Object-Boundary Guided RSN (OBG_RSN).</w:t>
-      </w:r>
-      <w:r>
-        <w:rPr/>
-        <w:t xml:space="preserve">  We additionally retrain the Holistically-Nested edge-detection (HED) [15</w:t>
-      </w:r>
-      <w:r>
-        <w:rPr>
-          <w:b w:val="false"/>
-          <w:bCs w:val="false"/>
-        </w:rPr>
-        <w:t>]</w:t>
-      </w:r>
-      <w:r>
-        <w:rPr/>
-        <w:t xml:space="preserve"> and I2INet [12</w:t>
-      </w:r>
-      <w:r>
-        <w:rPr>
-          <w:b w:val="false"/>
-          <w:bCs w:val="false"/>
-        </w:rPr>
-        <w:t xml:space="preserve">] architectures as these are state of the art for edge-detection and cardiovascular edge-detection respectively. The training, validation and test datasets consist of 17331, 3036 and 1831 image patches respectively, with dimensions of 64x64 pixels. The data is split so that image patches from the same medical image are always in the same set. As a baseline classical image processing method we use the level set method available in SimVascular [7], with a fixed set of parameters tuned to produce accurate segmentations on a reference aorta model. To assess the quality of vessel boundaries produced by each method we computed the Jaccard distance error metric [16] (equation 1) with respect to vessel boundaries produced by users of SimVascular. </w:t>
-      </w:r>
-      <w:r>
-        <w:rPr>
-          <w:b w:val="false"/>
-          <w:bCs w:val="false"/>
-          <w:i/>
-          <w:iCs/>
-        </w:rPr>
-        <w:t>A</w:t>
-      </w:r>
-      <w:r>
-        <w:rPr>
-          <w:b w:val="false"/>
-          <w:bCs w:val="false"/>
-        </w:rPr>
-        <w:t xml:space="preserve"> and </w:t>
-      </w:r>
-      <w:r>
-        <w:rPr>
-          <w:b w:val="false"/>
-          <w:bCs w:val="false"/>
-          <w:i/>
-          <w:iCs/>
-        </w:rPr>
-        <w:t>B</w:t>
-      </w:r>
-      <w:r>
-        <w:rPr>
-          <w:b w:val="false"/>
-          <w:bCs w:val="false"/>
-        </w:rPr>
-        <w:t xml:space="preserve"> denote sets and </w:t>
-      </w:r>
-      <w:r>
-        <w:rPr>
-          <w:b w:val="false"/>
-          <w:bCs w:val="false"/>
-          <w:i/>
-          <w:iCs/>
-        </w:rPr>
-        <w:t>|A|</w:t>
-      </w:r>
-      <w:r>
-        <w:rPr>
-          <w:b w:val="false"/>
-          <w:bCs w:val="false"/>
-        </w:rPr>
-        <w:t xml:space="preserve"> denotes the cardinality of set </w:t>
-      </w:r>
-      <w:r>
-        <w:rPr>
-          <w:b w:val="false"/>
-          <w:bCs w:val="false"/>
-          <w:i/>
-          <w:iCs/>
-        </w:rPr>
-        <w:t>A</w:t>
-      </w:r>
-      <w:r>
-        <w:rPr>
-          <w:b w:val="false"/>
-          <w:bCs w:val="false"/>
-        </w:rPr>
-        <w:t xml:space="preserve">. </w:t>
-      </w:r>
-      <w:r>
-        <w:rPr>
-          <w:b w:val="false"/>
-          <w:bCs w:val="false"/>
-          <w:i/>
-          <w:iCs/>
-        </w:rPr>
-        <w:t>J(A,B)</w:t>
-      </w:r>
-      <w:r>
-        <w:rPr>
-          <w:b w:val="false"/>
-          <w:bCs w:val="false"/>
-        </w:rPr>
-        <w:t xml:space="preserve"> is </w:t>
-      </w:r>
-      <w:r>
-        <w:rPr>
-          <w:b w:val="false"/>
-          <w:bCs w:val="false"/>
-          <w:i/>
-          <w:iCs/>
-        </w:rPr>
-        <w:t>0</w:t>
-      </w:r>
-      <w:r>
-        <w:rPr>
-          <w:b w:val="false"/>
-          <w:bCs w:val="false"/>
-        </w:rPr>
-        <w:t xml:space="preserve"> if </w:t>
-      </w:r>
-      <w:r>
-        <w:rPr>
-          <w:b w:val="false"/>
-          <w:bCs w:val="false"/>
-          <w:i/>
-          <w:iCs/>
-        </w:rPr>
-        <w:t>A</w:t>
-      </w:r>
-      <w:r>
-        <w:rPr>
-          <w:b w:val="false"/>
-          <w:bCs w:val="false"/>
-        </w:rPr>
-        <w:t xml:space="preserve"> and </w:t>
-      </w:r>
-      <w:r>
-        <w:rPr>
-          <w:b w:val="false"/>
-          <w:bCs w:val="false"/>
-          <w:i/>
-          <w:iCs/>
-        </w:rPr>
-        <w:t>B</w:t>
-      </w:r>
-      <w:r>
-        <w:rPr>
-          <w:b w:val="false"/>
-          <w:bCs w:val="false"/>
-        </w:rPr>
-        <w:t xml:space="preserve"> are non-overlapping and 1 if </w:t>
-      </w:r>
-      <w:r>
-        <w:rPr>
-          <w:b w:val="false"/>
-          <w:bCs w:val="false"/>
-          <w:i/>
-          <w:iCs/>
-        </w:rPr>
-        <w:t>A</w:t>
-      </w:r>
-      <w:r>
-        <w:rPr>
-          <w:b w:val="false"/>
-          <w:bCs w:val="false"/>
-        </w:rPr>
-        <w:t xml:space="preserve"> and </w:t>
-      </w:r>
-      <w:r>
-        <w:rPr>
-          <w:b w:val="false"/>
-          <w:bCs w:val="false"/>
-          <w:i/>
-          <w:iCs/>
-        </w:rPr>
-        <w:t>B</w:t>
-      </w:r>
-      <w:r>
-        <w:rPr>
-          <w:b w:val="false"/>
-          <w:bCs w:val="false"/>
-        </w:rPr>
-        <w:t xml:space="preserve"> are the same, as such the Jaccard distance allows the similarity between vessel boundaries to be quantified.</w:t>
+        <w:t xml:space="preserve">. Left: Vessel centerlines and medical image intensity probe, Middle: Vessel centerlines with vessel boundaries, Right: Solid model constructed from vessel boundaries. </w:t>
       </w:r>
     </w:p>
     <w:p>
@@ -1522,16 +1524,6 @@
     <w:p>
       <w:pPr>
         <w:pStyle w:val="Normal"/>
-        <w:ind w:firstLine="360"/>
-        <w:rPr/>
-      </w:pPr>
-      <w:r>
-        <w:rPr/>
-      </w:r>
-    </w:p>
-    <w:p>
-      <w:pPr>
-        <w:pStyle w:val="Normal"/>
         <w:rPr/>
       </w:pPr>
       <w:r>
@@ -1550,83 +1542,7 @@
       <w:r>
         <w:rPr/>
         <w:tab/>
-        <w:t>In this section example vessel boundaries and error metric results are presented for each method we considered. Figure 2 shows vessel boundaries produced by each method on example image patches. When the vessel is large and clearly visible all methods produce a vessel boundary that resembles that segmented by the user. When the vessels are small, or ambiguous the level set method is unable to produce the desired boundary. All CNN architectures are able to segment small vessels and infer reasonable boundaries in the ambiguous fourth image patch.</w:t>
-      </w:r>
-    </w:p>
-    <w:p>
-      <w:pPr>
-        <w:pStyle w:val="Normal"/>
-        <w:rPr/>
-      </w:pPr>
-      <w:r>
-        <w:rPr/>
-        <w:drawing>
-          <wp:anchor behindDoc="0" distT="0" distB="0" distL="0" distR="0" simplePos="0" locked="0" layoutInCell="1" allowOverlap="1" relativeHeight="9">
-            <wp:simplePos x="0" y="0"/>
-            <wp:positionH relativeFrom="column">
-              <wp:align>center</wp:align>
-            </wp:positionH>
-            <wp:positionV relativeFrom="paragraph">
-              <wp:posOffset>635</wp:posOffset>
-            </wp:positionV>
-            <wp:extent cx="3255645" cy="2278380"/>
-            <wp:effectExtent l="0" t="0" r="0" b="0"/>
-            <wp:wrapSquare wrapText="largest"/>
-            <wp:docPr id="14" name="Image2" descr=""/>
-            <wp:cNvGraphicFramePr>
-              <a:graphicFrameLocks xmlns:a="http://schemas.openxmlformats.org/drawingml/2006/main" noChangeAspect="1"/>
-            </wp:cNvGraphicFramePr>
-            <a:graphic xmlns:a="http://schemas.openxmlformats.org/drawingml/2006/main">
-              <a:graphicData uri="http://schemas.openxmlformats.org/drawingml/2006/picture">
-                <pic:pic xmlns:pic="http://schemas.openxmlformats.org/drawingml/2006/picture">
-                  <pic:nvPicPr>
-                    <pic:cNvPr id="14" name="Image2" descr=""/>
-                    <pic:cNvPicPr>
-                      <a:picLocks noChangeAspect="1" noChangeArrowheads="1"/>
-                    </pic:cNvPicPr>
-                  </pic:nvPicPr>
-                  <pic:blipFill>
-                    <a:blip r:embed="rId3"/>
-                    <a:stretch>
-                      <a:fillRect/>
-                    </a:stretch>
-                  </pic:blipFill>
-                  <pic:spPr bwMode="auto">
-                    <a:xfrm>
-                      <a:off x="0" y="0"/>
-                      <a:ext cx="3255645" cy="2278380"/>
-                    </a:xfrm>
-                    <a:prstGeom prst="rect">
-                      <a:avLst/>
-                    </a:prstGeom>
-                  </pic:spPr>
-                </pic:pic>
-              </a:graphicData>
-            </a:graphic>
-          </wp:anchor>
-        </w:drawing>
-      </w:r>
-    </w:p>
-    <w:p>
-      <w:pPr>
-        <w:pStyle w:val="Normal"/>
-        <w:jc w:val="center"/>
-        <w:rPr/>
-      </w:pPr>
-      <w:r>
-        <w:rPr>
-          <w:b/>
-        </w:rPr>
-        <w:t xml:space="preserve">Figure 2: Example image patches and corresponding vessel boundaries produced by all methods. Yellow: Manual segmentation, Pink: Level set, Red: RSN, Blue: OBG_RSN, Black: HED, Orange: I2INet  </w:t>
-      </w:r>
-    </w:p>
-    <w:p>
-      <w:pPr>
-        <w:pStyle w:val="Normal"/>
-        <w:rPr/>
-      </w:pPr>
-      <w:r>
-        <w:rPr/>
+        <w:t>Example vessel boundaries and error metric results for each method are shown in Figure 2 for example image patches. For large and clearly visible vessels, all methods produce a vessel boundary that resembles that segmented by the user. When the vessels are small, or ambiguous, the level set method is unable to produce the desired boundary. All CNN architectures are able to segment small vessels and infer reasonable boundaries in the ambiguous fourth image patch.</w:t>
       </w:r>
     </w:p>
     <w:p>
@@ -1677,7 +1593,7 @@
       </w:r>
       <w:r>
         <w:rPr/>
-        <w:t xml:space="preserve"> denotes the fraction of vessel boundaries with a Jaccard distance error below </w:t>
+        <w:t xml:space="preserve"> denotes the fraction of vessel boundaries with a Jaccard distance below </w:t>
       </w:r>
       <w:r>
         <w:rPr>
@@ -1688,28 +1604,65 @@
       </w:r>
       <w:r>
         <w:rPr/>
-        <w:t>.  Figure 3 shows the cumulative error distribution for each method being considered. In figure 3 a larger area under a curve approximately indicates a better performing method. From figure 3 it is evident that all CNN-based methods have similar performance and improve on the level set method. The level set primarily underperforms due to failing to produce a vessel boundary on approximately 60% of image patches when used with one set of fixed method parameters.</w:t>
-      </w:r>
-    </w:p>
-    <w:p>
-      <w:pPr>
-        <w:pStyle w:val="Normal"/>
-        <w:rPr/>
-      </w:pPr>
-      <w:r>
-        <w:rPr/>
-      </w:r>
-    </w:p>
-    <w:p>
-      <w:pPr>
-        <w:pStyle w:val="Normal"/>
-        <w:widowControl/>
-        <w:tabs>
-          <w:tab w:val="left" w:pos="360" w:leader="none"/>
-          <w:tab w:val="left" w:pos="10083" w:leader="none"/>
-        </w:tabs>
-        <w:bidi w:val="0"/>
-        <w:ind w:left="0" w:right="0" w:hanging="0"/>
+        <w:t>.  Figure 3 shows the cumulative error distribution for each method. A larger area under a curve approximately indicates better performance. It is evident that all CNN-based methods have similar performance and improve on the level set. The level set underperforms due to failing to produce a vessel boundary on approximately 60% of image patches.</w:t>
+      </w:r>
+    </w:p>
+    <w:p>
+      <w:pPr>
+        <w:pStyle w:val="Normal"/>
+        <w:rPr/>
+      </w:pPr>
+      <w:r>
+        <w:rPr/>
+      </w:r>
+    </w:p>
+    <w:p>
+      <w:pPr>
+        <w:pStyle w:val="Normal"/>
+        <w:rPr/>
+      </w:pPr>
+      <w:r>
+        <w:rPr>
+          <w:b/>
+          <w:bCs/>
+        </w:rPr>
+        <w:t>DISCUSSION</w:t>
+      </w:r>
+    </w:p>
+    <w:p>
+      <w:pPr>
+        <w:pStyle w:val="Normal"/>
+        <w:rPr/>
+      </w:pPr>
+      <w:r>
+        <w:rPr>
+          <w:b/>
+          <w:bCs/>
+        </w:rPr>
+        <w:tab/>
+      </w:r>
+      <w:r>
+        <w:rPr>
+          <w:b w:val="false"/>
+          <w:bCs w:val="false"/>
+        </w:rPr>
+        <w:t>Our results provide evidence that CNN-based segmentation methods can be used to improve the patient-specific modeling process for cardiovascular models. However, the CNN-based method is conditional on the availability of medical images with accurate annotated vessel centerlines. The fact that all CNN-based methods performed similarly indicates that the precise CNN architecture is not crucial, as long as the CNN has enough capacity to model the data.</w:t>
+      </w:r>
+    </w:p>
+    <w:p>
+      <w:pPr>
+        <w:pStyle w:val="Normal"/>
+        <w:rPr/>
+      </w:pPr>
+      <w:r>
+        <w:rPr/>
+        <w:tab/>
+        <w:t>The underperformance of the level set method in this case is due to the fact that only one set of level set parameters was used for all images. The performance of the level set could be improved by using multiple parameter sets. This illustrates why the level set requires significant user intervention to be used across many images. Once the CNNs have been trained, the CNN-based method is parameter free and therefore requires significantly less user intervention.</w:t>
+      </w:r>
+    </w:p>
+    <w:p>
+      <w:pPr>
+        <w:pStyle w:val="Normal"/>
         <w:jc w:val="right"/>
         <w:rPr/>
       </w:pPr>
@@ -1828,7 +1781,7 @@
       </m:oMath>
       <w:r>
         <w:rPr/>
-        <w:t xml:space="preserve">                          </w:t>
+        <w:t xml:space="preserve">                             </w:t>
       </w:r>
       <w:r>
         <w:rPr/>
@@ -1842,42 +1795,244 @@
       </w:pPr>
       <w:r>
         <w:rPr/>
-      </w:r>
-    </w:p>
-    <w:p>
-      <w:pPr>
-        <w:pStyle w:val="Normal"/>
-        <w:rPr/>
-      </w:pPr>
-      <w:r>
-        <w:rPr/>
-      </w:r>
-    </w:p>
-    <w:p>
-      <w:pPr>
-        <w:pStyle w:val="Normal"/>
-        <w:rPr/>
-      </w:pPr>
-      <w:r>
-        <w:rPr/>
-      </w:r>
-    </w:p>
-    <w:p>
-      <w:pPr>
-        <w:pStyle w:val="Normal"/>
-        <w:rPr/>
-      </w:pPr>
-      <w:r>
-        <w:rPr/>
-      </w:r>
-    </w:p>
-    <w:p>
-      <w:pPr>
-        <w:pStyle w:val="Normal"/>
-        <w:rPr/>
-      </w:pPr>
-      <w:r>
-        <w:rPr/>
+        <w:drawing>
+          <wp:anchor behindDoc="0" distT="0" distB="0" distL="0" distR="0" simplePos="0" locked="0" layoutInCell="1" allowOverlap="1" relativeHeight="9">
+            <wp:simplePos x="0" y="0"/>
+            <wp:positionH relativeFrom="column">
+              <wp:align>center</wp:align>
+            </wp:positionH>
+            <wp:positionV relativeFrom="paragraph">
+              <wp:posOffset>635</wp:posOffset>
+            </wp:positionV>
+            <wp:extent cx="2268855" cy="1588135"/>
+            <wp:effectExtent l="0" t="0" r="0" b="0"/>
+            <wp:wrapSquare wrapText="largest"/>
+            <wp:docPr id="14" name="Image2" descr=""/>
+            <wp:cNvGraphicFramePr>
+              <a:graphicFrameLocks xmlns:a="http://schemas.openxmlformats.org/drawingml/2006/main" noChangeAspect="1"/>
+            </wp:cNvGraphicFramePr>
+            <a:graphic xmlns:a="http://schemas.openxmlformats.org/drawingml/2006/main">
+              <a:graphicData uri="http://schemas.openxmlformats.org/drawingml/2006/picture">
+                <pic:pic xmlns:pic="http://schemas.openxmlformats.org/drawingml/2006/picture">
+                  <pic:nvPicPr>
+                    <pic:cNvPr id="14" name="Image2" descr=""/>
+                    <pic:cNvPicPr>
+                      <a:picLocks noChangeAspect="1" noChangeArrowheads="1"/>
+                    </pic:cNvPicPr>
+                  </pic:nvPicPr>
+                  <pic:blipFill>
+                    <a:blip r:embed="rId3"/>
+                    <a:stretch>
+                      <a:fillRect/>
+                    </a:stretch>
+                  </pic:blipFill>
+                  <pic:spPr bwMode="auto">
+                    <a:xfrm>
+                      <a:off x="0" y="0"/>
+                      <a:ext cx="2268855" cy="1588135"/>
+                    </a:xfrm>
+                    <a:prstGeom prst="rect">
+                      <a:avLst/>
+                    </a:prstGeom>
+                  </pic:spPr>
+                </pic:pic>
+              </a:graphicData>
+            </a:graphic>
+          </wp:anchor>
+        </w:drawing>
+      </w:r>
+    </w:p>
+    <w:p>
+      <w:pPr>
+        <w:pStyle w:val="Normal"/>
+        <w:jc w:val="both"/>
+        <w:rPr>
+          <w:b/>
+          <w:b/>
+        </w:rPr>
+      </w:pPr>
+      <w:r>
+        <w:rPr>
+          <w:b/>
+        </w:rPr>
+      </w:r>
+    </w:p>
+    <w:p>
+      <w:pPr>
+        <w:pStyle w:val="Normal"/>
+        <w:jc w:val="both"/>
+        <w:rPr>
+          <w:b/>
+          <w:b/>
+        </w:rPr>
+      </w:pPr>
+      <w:r>
+        <w:rPr>
+          <w:b/>
+        </w:rPr>
+      </w:r>
+    </w:p>
+    <w:p>
+      <w:pPr>
+        <w:pStyle w:val="Normal"/>
+        <w:jc w:val="both"/>
+        <w:rPr>
+          <w:b/>
+          <w:b/>
+        </w:rPr>
+      </w:pPr>
+      <w:r>
+        <w:rPr>
+          <w:b/>
+        </w:rPr>
+      </w:r>
+    </w:p>
+    <w:p>
+      <w:pPr>
+        <w:pStyle w:val="Normal"/>
+        <w:jc w:val="both"/>
+        <w:rPr>
+          <w:b/>
+          <w:b/>
+        </w:rPr>
+      </w:pPr>
+      <w:r>
+        <w:rPr>
+          <w:b/>
+        </w:rPr>
+      </w:r>
+    </w:p>
+    <w:p>
+      <w:pPr>
+        <w:pStyle w:val="Normal"/>
+        <w:jc w:val="both"/>
+        <w:rPr>
+          <w:b/>
+          <w:b/>
+        </w:rPr>
+      </w:pPr>
+      <w:r>
+        <w:rPr>
+          <w:b/>
+        </w:rPr>
+      </w:r>
+    </w:p>
+    <w:p>
+      <w:pPr>
+        <w:pStyle w:val="Normal"/>
+        <w:jc w:val="both"/>
+        <w:rPr>
+          <w:b/>
+          <w:b/>
+        </w:rPr>
+      </w:pPr>
+      <w:r>
+        <w:rPr>
+          <w:b/>
+        </w:rPr>
+      </w:r>
+    </w:p>
+    <w:p>
+      <w:pPr>
+        <w:pStyle w:val="Normal"/>
+        <w:jc w:val="both"/>
+        <w:rPr>
+          <w:b/>
+          <w:b/>
+        </w:rPr>
+      </w:pPr>
+      <w:r>
+        <w:rPr>
+          <w:b/>
+        </w:rPr>
+      </w:r>
+    </w:p>
+    <w:p>
+      <w:pPr>
+        <w:pStyle w:val="Normal"/>
+        <w:jc w:val="both"/>
+        <w:rPr>
+          <w:b/>
+          <w:b/>
+        </w:rPr>
+      </w:pPr>
+      <w:r>
+        <w:rPr>
+          <w:b/>
+        </w:rPr>
+      </w:r>
+    </w:p>
+    <w:p>
+      <w:pPr>
+        <w:pStyle w:val="Normal"/>
+        <w:jc w:val="both"/>
+        <w:rPr>
+          <w:b/>
+          <w:b/>
+        </w:rPr>
+      </w:pPr>
+      <w:r>
+        <w:rPr>
+          <w:b/>
+        </w:rPr>
+      </w:r>
+    </w:p>
+    <w:p>
+      <w:pPr>
+        <w:pStyle w:val="Normal"/>
+        <w:jc w:val="both"/>
+        <w:rPr>
+          <w:b/>
+          <w:b/>
+        </w:rPr>
+      </w:pPr>
+      <w:r>
+        <w:rPr>
+          <w:b/>
+        </w:rPr>
+      </w:r>
+    </w:p>
+    <w:p>
+      <w:pPr>
+        <w:pStyle w:val="Normal"/>
+        <w:jc w:val="both"/>
+        <w:rPr>
+          <w:b/>
+          <w:b/>
+        </w:rPr>
+      </w:pPr>
+      <w:r>
+        <w:rPr>
+          <w:b/>
+        </w:rPr>
+      </w:r>
+    </w:p>
+    <w:p>
+      <w:pPr>
+        <w:pStyle w:val="Normal"/>
+        <w:jc w:val="both"/>
+        <w:rPr>
+          <w:b/>
+          <w:b/>
+        </w:rPr>
+      </w:pPr>
+      <w:r>
+        <w:rPr>
+          <w:b/>
+        </w:rPr>
+      </w:r>
+    </w:p>
+    <w:p>
+      <w:pPr>
+        <w:pStyle w:val="Normal"/>
+        <w:jc w:val="both"/>
+        <w:rPr/>
+      </w:pPr>
+      <w:r>
+        <w:rPr>
+          <w:b/>
+        </w:rPr>
+        <w:t xml:space="preserve">Figure 2: Example image patches and corresponding vessel boundaries produced. Yellow: Manual segmentation, Pink: Level set, Red: RSN, Blue: OBG_RSN, Black: HED, Orange: I2INet </w:t>
       </w:r>
     </w:p>
     <w:p>
@@ -1896,7 +2051,7 @@
             <wp:positionV relativeFrom="paragraph">
               <wp:posOffset>635</wp:posOffset>
             </wp:positionV>
-            <wp:extent cx="3255645" cy="2441575"/>
+            <wp:extent cx="2557780" cy="1918335"/>
             <wp:effectExtent l="0" t="0" r="0" b="0"/>
             <wp:wrapSquare wrapText="largest"/>
             <wp:docPr id="15" name="Image3" descr=""/>
@@ -1921,7 +2076,7 @@
                   <pic:spPr bwMode="auto">
                     <a:xfrm>
                       <a:off x="0" y="0"/>
-                      <a:ext cx="3255645" cy="2441575"/>
+                      <a:ext cx="2557780" cy="1918335"/>
                     </a:xfrm>
                     <a:prstGeom prst="rect">
                       <a:avLst/>
@@ -1948,115 +2103,241 @@
           <w:b/>
           <w:bCs/>
         </w:rPr>
-        <w:t>Figure 3: Cumulative error distribution for each CNN and the level set method.</w:t>
-      </w:r>
-    </w:p>
-    <w:p>
-      <w:pPr>
-        <w:pStyle w:val="Normal"/>
-        <w:rPr/>
-      </w:pPr>
-      <w:r>
-        <w:rPr/>
-        <w:tab/>
-      </w:r>
-    </w:p>
-    <w:p>
-      <w:pPr>
-        <w:pStyle w:val="Normal"/>
-        <w:rPr/>
-      </w:pPr>
-      <w:r>
-        <w:rPr>
+      </w:r>
+    </w:p>
+    <w:p>
+      <w:pPr>
+        <w:pStyle w:val="Normal"/>
+        <w:rPr>
+          <w:b/>
           <w:b/>
           <w:bCs/>
         </w:rPr>
-        <w:t xml:space="preserve">DISCUSSION </w:t>
-      </w:r>
-    </w:p>
-    <w:p>
-      <w:pPr>
-        <w:pStyle w:val="Normal"/>
-        <w:rPr/>
       </w:pPr>
       <w:r>
         <w:rPr>
           <w:b/>
           <w:bCs/>
         </w:rPr>
-        <w:tab/>
-      </w:r>
-      <w:r>
-        <w:rPr>
-          <w:b w:val="false"/>
-          <w:bCs w:val="false"/>
-        </w:rPr>
-        <w:t>The results shown in this work provide evidence that CNN-based segmentation methods can be used to improve the patient-specific modeling process for cardiovascular models. However, the CNN-based method is conditional on the availability of medical images with accurate annotated vessel centerlines. The fact that all CNN-based methods performed similarly indicates that the precise CNN architecture is not crucial, as long as the CNN has enough capacity to model the data.</w:t>
-      </w:r>
-    </w:p>
-    <w:p>
-      <w:pPr>
-        <w:pStyle w:val="Normal"/>
-        <w:rPr/>
-      </w:pPr>
-      <w:r>
-        <w:rPr/>
-        <w:tab/>
-        <w:t>The underperformance of the level set method in this case is most likely due to the fact that only one set of level set parameters was used for all images and not due to the level set method itself. The performance of the level set could be improved by using different level set parameters for different images. However, this precisely illustrates why the level set requires significant user intervention to be used across many different images. Once the CNNs have been trained, the CNN-based method is parameter free and therefore requires significantly less user intervention.</w:t>
-      </w:r>
-    </w:p>
-    <w:p>
-      <w:pPr>
-        <w:pStyle w:val="Normal"/>
-        <w:rPr/>
-      </w:pPr>
-      <w:r>
-        <w:rPr/>
-      </w:r>
-    </w:p>
-    <w:p>
-      <w:pPr>
-        <w:pStyle w:val="Normal"/>
-        <w:rPr/>
-      </w:pPr>
-      <w:r>
-        <w:rPr>
+      </w:r>
+    </w:p>
+    <w:p>
+      <w:pPr>
+        <w:pStyle w:val="Normal"/>
+        <w:rPr>
+          <w:b/>
           <w:b/>
           <w:bCs/>
         </w:rPr>
-        <w:t>ACKNOWLEDGEMENTS</w:t>
-      </w:r>
-    </w:p>
-    <w:p>
-      <w:pPr>
-        <w:pStyle w:val="Normal"/>
-        <w:rPr/>
-      </w:pPr>
-      <w:r>
-        <w:rPr/>
-      </w:r>
-    </w:p>
-    <w:p>
-      <w:pPr>
-        <w:pStyle w:val="Normal"/>
-        <w:rPr/>
       </w:pPr>
       <w:r>
         <w:rPr>
           <w:b/>
           <w:bCs/>
         </w:rPr>
+      </w:r>
+    </w:p>
+    <w:p>
+      <w:pPr>
+        <w:pStyle w:val="Normal"/>
+        <w:rPr>
+          <w:b/>
+          <w:b/>
+          <w:bCs/>
+        </w:rPr>
+      </w:pPr>
+      <w:r>
+        <w:rPr>
+          <w:b/>
+          <w:bCs/>
+        </w:rPr>
+      </w:r>
+    </w:p>
+    <w:p>
+      <w:pPr>
+        <w:pStyle w:val="Normal"/>
+        <w:rPr>
+          <w:b/>
+          <w:b/>
+          <w:bCs/>
+        </w:rPr>
+      </w:pPr>
+      <w:r>
+        <w:rPr>
+          <w:b/>
+          <w:bCs/>
+        </w:rPr>
+      </w:r>
+    </w:p>
+    <w:p>
+      <w:pPr>
+        <w:pStyle w:val="Normal"/>
+        <w:rPr>
+          <w:b/>
+          <w:b/>
+          <w:bCs/>
+        </w:rPr>
+      </w:pPr>
+      <w:r>
+        <w:rPr>
+          <w:b/>
+          <w:bCs/>
+        </w:rPr>
+      </w:r>
+    </w:p>
+    <w:p>
+      <w:pPr>
+        <w:pStyle w:val="Normal"/>
+        <w:rPr>
+          <w:b/>
+          <w:b/>
+          <w:bCs/>
+        </w:rPr>
+      </w:pPr>
+      <w:r>
+        <w:rPr>
+          <w:b/>
+          <w:bCs/>
+        </w:rPr>
+      </w:r>
+    </w:p>
+    <w:p>
+      <w:pPr>
+        <w:pStyle w:val="Normal"/>
+        <w:rPr>
+          <w:b/>
+          <w:b/>
+          <w:bCs/>
+        </w:rPr>
+      </w:pPr>
+      <w:r>
+        <w:rPr>
+          <w:b/>
+          <w:bCs/>
+        </w:rPr>
+      </w:r>
+    </w:p>
+    <w:p>
+      <w:pPr>
+        <w:pStyle w:val="Normal"/>
+        <w:rPr>
+          <w:b/>
+          <w:b/>
+          <w:bCs/>
+        </w:rPr>
+      </w:pPr>
+      <w:r>
+        <w:rPr>
+          <w:b/>
+          <w:bCs/>
+        </w:rPr>
+      </w:r>
+    </w:p>
+    <w:p>
+      <w:pPr>
+        <w:pStyle w:val="Normal"/>
+        <w:rPr>
+          <w:b/>
+          <w:b/>
+          <w:bCs/>
+        </w:rPr>
+      </w:pPr>
+      <w:r>
+        <w:rPr>
+          <w:b/>
+          <w:bCs/>
+        </w:rPr>
+      </w:r>
+    </w:p>
+    <w:p>
+      <w:pPr>
+        <w:pStyle w:val="Normal"/>
+        <w:rPr>
+          <w:b/>
+          <w:b/>
+          <w:bCs/>
+        </w:rPr>
+      </w:pPr>
+      <w:r>
+        <w:rPr>
+          <w:b/>
+          <w:bCs/>
+        </w:rPr>
+      </w:r>
+    </w:p>
+    <w:p>
+      <w:pPr>
+        <w:pStyle w:val="Normal"/>
+        <w:rPr>
+          <w:b/>
+          <w:b/>
+          <w:bCs/>
+        </w:rPr>
+      </w:pPr>
+      <w:r>
+        <w:rPr>
+          <w:b/>
+          <w:bCs/>
+        </w:rPr>
+      </w:r>
+    </w:p>
+    <w:p>
+      <w:pPr>
+        <w:pStyle w:val="Normal"/>
+        <w:rPr/>
+      </w:pPr>
+      <w:r>
+        <w:rPr/>
+      </w:r>
+    </w:p>
+    <w:p>
+      <w:pPr>
+        <w:pStyle w:val="Normal"/>
+        <w:rPr/>
+      </w:pPr>
+      <w:r>
+        <w:rPr/>
+      </w:r>
+    </w:p>
+    <w:p>
+      <w:pPr>
+        <w:pStyle w:val="Normal"/>
+        <w:rPr/>
+      </w:pPr>
+      <w:r>
+        <w:rPr>
+          <w:b/>
+          <w:bCs/>
+        </w:rPr>
+        <w:t>Figure 3: Cumulative error distribution for CNNs and level set.</w:t>
+      </w:r>
+    </w:p>
+    <w:p>
+      <w:pPr>
+        <w:pStyle w:val="Normal"/>
+        <w:rPr/>
+      </w:pPr>
+      <w:r>
+        <w:rPr/>
+      </w:r>
+    </w:p>
+    <w:p>
+      <w:pPr>
+        <w:pStyle w:val="Normal"/>
+        <w:rPr/>
+      </w:pPr>
+      <w:r>
+        <w:rPr>
+          <w:b/>
+          <w:bCs/>
+        </w:rPr>
         <w:t xml:space="preserve">REFERENCES </w:t>
       </w:r>
     </w:p>
     <w:p>
       <w:pPr>
         <w:pStyle w:val="Normal"/>
-        <w:rPr>
-          <w:b w:val="false"/>
-          <w:b w:val="false"/>
-          <w:bCs w:val="false"/>
-        </w:rPr>
+        <w:rPr/>
       </w:pPr>
       <w:r>
         <w:rPr>
@@ -2069,18 +2350,14 @@
     <w:p>
       <w:pPr>
         <w:pStyle w:val="Normal"/>
-        <w:rPr>
-          <w:b w:val="false"/>
-          <w:b w:val="false"/>
-          <w:bCs w:val="false"/>
-        </w:rPr>
-      </w:pPr>
-      <w:r>
-        <w:rPr>
-          <w:b w:val="false"/>
-          <w:bCs w:val="false"/>
-        </w:rPr>
-        <w:t>[2] Taylor, C A et al., Journal of the American College of Cardiology, 61:2233-2241, 2013.</w:t>
+        <w:rPr/>
+      </w:pPr>
+      <w:r>
+        <w:rPr>
+          <w:b w:val="false"/>
+          <w:bCs w:val="false"/>
+        </w:rPr>
+        <w:t>[2] Taylor, C A et al., JACC, 61:2233-2241, 2013.</w:t>
       </w:r>
     </w:p>
     <w:p>
@@ -2151,7 +2428,7 @@
         <w:rPr>
           <w:lang w:val="da-DK"/>
         </w:rPr>
-        <w:t>[6] Osher, S and Sethian J A, Journal of Computational Physics, 79:12-49, 1988.</w:t>
+        <w:t>[6] Osher, S and Sethian J A, JCP, 79:12-49, 1988.</w:t>
       </w:r>
     </w:p>
     <w:p>
@@ -2287,15 +2564,6 @@
           <w:lang w:val="da-DK"/>
         </w:rPr>
         <w:t>[16] Everingham, M, IJCV, 2:303-338, 2010</w:t>
-      </w:r>
-    </w:p>
-    <w:p>
-      <w:pPr>
-        <w:pStyle w:val="Normal"/>
-        <w:rPr/>
-      </w:pPr>
-      <w:r>
-        <w:rPr/>
       </w:r>
     </w:p>
     <w:sectPr>

</xml_diff>